<commit_message>
Update TEST_RESULTS.docx and pdf
Signed-off-by: Juan Gutierrez <juan.gutierrez@nxp.com>
</commit_message>
<xml_diff>
--- a/TEST_RESULTS.docx
+++ b/TEST_RESULTS.docx
@@ -65,7 +65,7 @@
         </w:rPr>
         <w:drawing>
           <wp:inline distT="0" distB="0" distL="0" distR="0">
-            <wp:extent cx="6032500" cy="2736850"/>
+            <wp:extent cx="6026150" cy="2813050"/>
             <wp:effectExtent l="0" t="0" r="0" b="0"/>
             <wp:docPr id="1" name="Picture"/>
             <wp:cNvGraphicFramePr/>
@@ -87,7 +87,7 @@
                   <pic:spPr bwMode="auto">
                     <a:xfrm>
                       <a:off x="0" y="0"/>
-                      <a:ext cx="6033267" cy="2737198"/>
+                      <a:ext cx="6026905" cy="2813402"/>
                     </a:xfrm>
                     <a:prstGeom prst="rect">
                       <a:avLst/>
@@ -124,7 +124,7 @@
         </w:rPr>
         <w:drawing>
           <wp:inline distT="0" distB="0" distL="0" distR="0">
-            <wp:extent cx="6007100" cy="2755900"/>
+            <wp:extent cx="6013450" cy="2686050"/>
             <wp:effectExtent l="0" t="0" r="0" b="0"/>
             <wp:docPr id="2" name="Picture"/>
             <wp:cNvGraphicFramePr/>
@@ -146,7 +146,7 @@
                   <pic:spPr bwMode="auto">
                     <a:xfrm>
                       <a:off x="0" y="0"/>
-                      <a:ext cx="6007846" cy="2756242"/>
+                      <a:ext cx="6014200" cy="2686385"/>
                     </a:xfrm>
                     <a:prstGeom prst="rect">
                       <a:avLst/>
@@ -184,7 +184,7 @@
         </w:rPr>
         <w:drawing>
           <wp:inline distT="0" distB="0" distL="0" distR="0">
-            <wp:extent cx="5981700" cy="2882900"/>
+            <wp:extent cx="5994400" cy="3054350"/>
             <wp:effectExtent l="0" t="0" r="0" b="0"/>
             <wp:docPr id="3" name="Picture"/>
             <wp:cNvGraphicFramePr/>
@@ -206,7 +206,7 @@
                   <pic:spPr bwMode="auto">
                     <a:xfrm>
                       <a:off x="0" y="0"/>
-                      <a:ext cx="5982835" cy="2883447"/>
+                      <a:ext cx="5995544" cy="3054933"/>
                     </a:xfrm>
                     <a:prstGeom prst="rect">
                       <a:avLst/>
@@ -250,7 +250,13 @@
         <w:rPr>
           <w:rStyle w:val="VerbatimChar"/>
         </w:rPr>
-        <w:t>sampleRate = 48000</w:t>
+        <w:t>sampleRat</w:t>
+      </w:r>
+      <w:r>
+        <w:rPr>
+          <w:rStyle w:val="VerbatimChar"/>
+        </w:rPr>
+        <w:t>e = 48000</w:t>
       </w:r>
       <w:r>
         <w:br/>
@@ -309,7 +315,10 @@
         <w:t>14.58</w:t>
       </w:r>
       <w:r>
-        <w:t xml:space="preserve"> which is &lt; 20 PPM, so</w:t>
+        <w:t xml:space="preserve"> which is &lt; 20 PPM, </w:t>
+      </w:r>
+      <w:r>
+        <w:t>so</w:t>
       </w:r>
     </w:p>
     <w:p>
@@ -409,7 +418,13 @@
         <w:rPr>
           <w:rStyle w:val="VerbatimChar"/>
         </w:rPr>
-        <w:t>PreQualification for device: 'Technexion PICO-IMX7 Dual/Solo', IPaddr: 192.168.1.127, run: 2018-04-26T23:37:21Z</w:t>
+        <w:t>P</w:t>
+      </w:r>
+      <w:r>
+        <w:rPr>
+          <w:rStyle w:val="VerbatimChar"/>
+        </w:rPr>
+        <w:t>reQualification for device: 'Technexion PICO-IMX7 Dual/Solo', IPaddr: 192.168.1.127, run: 2018-04-26T23:37:21Z</w:t>
       </w:r>
       <w:r>
         <w:br/>
@@ -448,7 +463,13 @@
         <w:rPr>
           <w:rStyle w:val="VerbatimChar"/>
         </w:rPr>
-        <w:t>[----------] 2 tests from HRT</w:t>
+        <w:t>[----------] 2 test</w:t>
+      </w:r>
+      <w:r>
+        <w:rPr>
+          <w:rStyle w:val="VerbatimChar"/>
+        </w:rPr>
+        <w:t>s from HRT</w:t>
       </w:r>
       <w:r>
         <w:br/>
@@ -505,7 +526,13 @@
         <w:rPr>
           <w:rStyle w:val="VerbatimChar"/>
         </w:rPr>
-        <w:t>975554208375,976554353500,1000145125,PASS</w:t>
+        <w:t>975554208375,976554353500,1000</w:t>
+      </w:r>
+      <w:r>
+        <w:rPr>
+          <w:rStyle w:val="VerbatimChar"/>
+        </w:rPr>
+        <w:t>145125,PASS</w:t>
       </w:r>
       <w:r>
         <w:br/>
@@ -559,7 +586,13 @@
         <w:rPr>
           <w:rStyle w:val="VerbatimChar"/>
         </w:rPr>
-        <w:t>981555378500,982555529375,1000150875,PASS</w:t>
+        <w:t>981555378500,982555529375,10001508</w:t>
+      </w:r>
+      <w:r>
+        <w:rPr>
+          <w:rStyle w:val="VerbatimChar"/>
+        </w:rPr>
+        <w:t>75,PASS</w:t>
       </w:r>
       <w:r>
         <w:br/>
@@ -667,7 +700,13 @@
         <w:rPr>
           <w:rStyle w:val="VerbatimChar"/>
         </w:rPr>
-        <w:t>993557663375,994557779875,1000116500,PASS</w:t>
+        <w:t>9935</w:t>
+      </w:r>
+      <w:r>
+        <w:rPr>
+          <w:rStyle w:val="VerbatimChar"/>
+        </w:rPr>
+        <w:t>57663375,994557779875,1000116500,PASS</w:t>
       </w:r>
       <w:r>
         <w:br/>
@@ -721,7 +760,13 @@
         <w:rPr>
           <w:rStyle w:val="VerbatimChar"/>
         </w:rPr>
-        <w:t>[ RUN      ] HRT.FastAccessTest</w:t>
+        <w:t xml:space="preserve">[ RUN  </w:t>
+      </w:r>
+      <w:r>
+        <w:rPr>
+          <w:rStyle w:val="VerbatimChar"/>
+        </w:rPr>
+        <w:t xml:space="preserve">    ] HRT.FastAccessTest</w:t>
       </w:r>
       <w:r>
         <w:br/>
@@ -779,7 +824,13 @@
         <w:rPr>
           <w:rStyle w:val="VerbatimChar"/>
         </w:rPr>
-        <w:t>998558857500,998558858375,875,PASS</w:t>
+        <w:t>998558857500,9985588</w:t>
+      </w:r>
+      <w:r>
+        <w:rPr>
+          <w:rStyle w:val="VerbatimChar"/>
+        </w:rPr>
+        <w:t>58375,875,PASS</w:t>
       </w:r>
       <w:r>
         <w:br/>
@@ -842,7 +893,13 @@
         <w:rPr>
           <w:rStyle w:val="VerbatimChar"/>
         </w:rPr>
-        <w:t>998558966750,998558967625,875,PASS</w:t>
+        <w:t>998558966750,998558967625,875,P</w:t>
+      </w:r>
+      <w:r>
+        <w:rPr>
+          <w:rStyle w:val="VerbatimChar"/>
+        </w:rPr>
+        <w:t>ASS</w:t>
       </w:r>
       <w:r>
         <w:br/>
@@ -914,7 +971,13 @@
         <w:rPr>
           <w:rStyle w:val="VerbatimChar"/>
         </w:rPr>
-        <w:t>998559091625,998559092500,875,PASS</w:t>
+        <w:t>9985590</w:t>
+      </w:r>
+      <w:r>
+        <w:rPr>
+          <w:rStyle w:val="VerbatimChar"/>
+        </w:rPr>
+        <w:t>91625,998559092500,875,PASS</w:t>
       </w:r>
       <w:r>
         <w:br/>
@@ -977,7 +1040,13 @@
         <w:rPr>
           <w:rStyle w:val="VerbatimChar"/>
         </w:rPr>
-        <w:t>[       OK ] HRT.FastAccessTest (0 ms)</w:t>
+        <w:t>[       OK ] HRT.F</w:t>
+      </w:r>
+      <w:r>
+        <w:rPr>
+          <w:rStyle w:val="VerbatimChar"/>
+        </w:rPr>
+        <w:t>astAccessTest (0 ms)</w:t>
       </w:r>
       <w:r>
         <w:br/>
@@ -1066,7 +1135,10 @@
         <w:t>Test PASSED</w:t>
       </w:r>
       <w:r>
-        <w:t xml:space="preserve"> by observing Logic Analyzers graphics the width of slow pulses are = 1s, while small pulses are 0.32us (&lt; 1us)</w:t>
+        <w:t xml:space="preserve"> </w:t>
+      </w:r>
+      <w:r>
+        <w:t>by observing Logic Analyzers graphics the width of slow pulses are = 1s, while small pulses are 0.32us (&lt; 1us)</w:t>
       </w:r>
     </w:p>
     <w:p>
@@ -1079,7 +1151,7 @@
         </w:rPr>
         <w:drawing>
           <wp:inline distT="0" distB="0" distL="0" distR="0">
-            <wp:extent cx="5924550" cy="1060450"/>
+            <wp:extent cx="5334000" cy="633830"/>
             <wp:effectExtent l="0" t="0" r="0" b="0"/>
             <wp:docPr id="4" name="Picture"/>
             <wp:cNvGraphicFramePr/>
@@ -1101,7 +1173,7 @@
                   <pic:spPr bwMode="auto">
                     <a:xfrm>
                       <a:off x="0" y="0"/>
-                      <a:ext cx="5990225" cy="1072205"/>
+                      <a:ext cx="5334000" cy="633830"/>
                     </a:xfrm>
                     <a:prstGeom prst="rect">
                       <a:avLst/>
@@ -1132,14 +1204,13 @@
       <w:pPr>
         <w:pStyle w:val="FigurewithCaption"/>
       </w:pPr>
-      <w:bookmarkStart w:id="8" w:name="_GoBack"/>
       <w:r>
         <w:rPr>
           <w:noProof/>
         </w:rPr>
         <w:drawing>
           <wp:inline distT="0" distB="0" distL="0" distR="0">
-            <wp:extent cx="5943600" cy="920750"/>
+            <wp:extent cx="5334000" cy="509276"/>
             <wp:effectExtent l="0" t="0" r="0" b="0"/>
             <wp:docPr id="5" name="Picture"/>
             <wp:cNvGraphicFramePr/>
@@ -1161,7 +1232,7 @@
                   <pic:spPr bwMode="auto">
                     <a:xfrm>
                       <a:off x="0" y="0"/>
-                      <a:ext cx="6001899" cy="929781"/>
+                      <a:ext cx="5334000" cy="509276"/>
                     </a:xfrm>
                     <a:prstGeom prst="rect">
                       <a:avLst/>
@@ -1179,22 +1250,21 @@
           </wp:inline>
         </w:drawing>
       </w:r>
+    </w:p>
+    <w:p>
+      <w:pPr>
+        <w:pStyle w:val="ImageCaption"/>
+      </w:pPr>
+      <w:r>
+        <w:t>Gpio Short Pulses</w:t>
+      </w:r>
+    </w:p>
+    <w:p>
+      <w:pPr>
+        <w:pStyle w:val="Heading3"/>
+      </w:pPr>
+      <w:bookmarkStart w:id="8" w:name="sample-output"/>
       <w:bookmarkEnd w:id="8"/>
-    </w:p>
-    <w:p>
-      <w:pPr>
-        <w:pStyle w:val="ImageCaption"/>
-      </w:pPr>
-      <w:r>
-        <w:t>Gpio Short Pulses</w:t>
-      </w:r>
-    </w:p>
-    <w:p>
-      <w:pPr>
-        <w:pStyle w:val="Heading3"/>
-      </w:pPr>
-      <w:bookmarkStart w:id="9" w:name="sample-output"/>
-      <w:bookmarkEnd w:id="9"/>
       <w:r>
         <w:t>Sample Output</w:t>
       </w:r>
@@ -1255,7 +1325,13 @@
         <w:rPr>
           <w:rStyle w:val="VerbatimChar"/>
         </w:rPr>
-        <w:t>[----------] Global test environment set-up.</w:t>
+        <w:t>[------</w:t>
+      </w:r>
+      <w:r>
+        <w:rPr>
+          <w:rStyle w:val="VerbatimChar"/>
+        </w:rPr>
+        <w:t>----] Global test environment set-up.</w:t>
       </w:r>
       <w:r>
         <w:br/>
@@ -1375,7 +1451,13 @@
         <w:rPr>
           <w:rStyle w:val="VerbatimChar"/>
         </w:rPr>
-        <w:t>GPIO high</w:t>
+        <w:t xml:space="preserve">GPIO </w:t>
+      </w:r>
+      <w:r>
+        <w:rPr>
+          <w:rStyle w:val="VerbatimChar"/>
+        </w:rPr>
+        <w:t>high</w:t>
       </w:r>
       <w:r>
         <w:br/>
@@ -1402,46 +1484,46 @@
         <w:rPr>
           <w:rStyle w:val="VerbatimChar"/>
         </w:rPr>
+        <w:t>[       OK ] GPIO.SlowAccessTest (10002 ms)</w:t>
+      </w:r>
+      <w:r>
+        <w:br/>
+      </w:r>
+      <w:r>
+        <w:rPr>
+          <w:rStyle w:val="VerbatimChar"/>
+        </w:rPr>
+        <w:t>[ RUN      ] GPIO.FastAccessTest</w:t>
+      </w:r>
+      <w:r>
+        <w:br/>
+      </w:r>
+      <w:r>
+        <w:rPr>
+          <w:rStyle w:val="VerbatimChar"/>
+        </w:rPr>
+        <w:t>Ensures that the GPIO can be toggled quickly (&lt;1us)</w:t>
+      </w:r>
+      <w:r>
+        <w:br/>
+      </w:r>
+      <w:r>
+        <w:br/>
+      </w:r>
+      <w:r>
+        <w:rPr>
+          <w:rStyle w:val="VerbatimChar"/>
+        </w:rPr>
+        <w:t>Start recording on the logic analyzer.</w:t>
+      </w:r>
+      <w:r>
+        <w:br/>
+      </w:r>
+      <w:r>
+        <w:rPr>
+          <w:rStyle w:val="VerbatimChar"/>
+        </w:rPr>
         <w:lastRenderedPageBreak/>
-        <w:t>[       OK ] GPIO.SlowAccessTest (10002 ms)</w:t>
-      </w:r>
-      <w:r>
-        <w:br/>
-      </w:r>
-      <w:r>
-        <w:rPr>
-          <w:rStyle w:val="VerbatimChar"/>
-        </w:rPr>
-        <w:t>[ RUN      ] GPIO.FastAccessTest</w:t>
-      </w:r>
-      <w:r>
-        <w:br/>
-      </w:r>
-      <w:r>
-        <w:rPr>
-          <w:rStyle w:val="VerbatimChar"/>
-        </w:rPr>
-        <w:t>Ensures that the GPIO can be toggled quickly (&lt;1us)</w:t>
-      </w:r>
-      <w:r>
-        <w:br/>
-      </w:r>
-      <w:r>
-        <w:br/>
-      </w:r>
-      <w:r>
-        <w:rPr>
-          <w:rStyle w:val="VerbatimChar"/>
-        </w:rPr>
-        <w:t>Start recording on the logic analyzer.</w:t>
-      </w:r>
-      <w:r>
-        <w:br/>
-      </w:r>
-      <w:r>
-        <w:rPr>
-          <w:rStyle w:val="VerbatimChar"/>
-        </w:rPr>
         <w:t>GPIO transitioning 20 times.</w:t>
       </w:r>
       <w:r>
@@ -1451,7 +1533,13 @@
         <w:rPr>
           <w:rStyle w:val="VerbatimChar"/>
         </w:rPr>
-        <w:t>Stop recording on the logic analyzer.</w:t>
+        <w:t>Stop r</w:t>
+      </w:r>
+      <w:r>
+        <w:rPr>
+          <w:rStyle w:val="VerbatimChar"/>
+        </w:rPr>
+        <w:t>ecording on the logic analyzer.</w:t>
       </w:r>
       <w:r>
         <w:br/>
@@ -1499,7 +1587,13 @@
         <w:rPr>
           <w:rStyle w:val="VerbatimChar"/>
         </w:rPr>
-        <w:t>[       OK ] GPIO.FastAccessTest (0 ms)</w:t>
+        <w:t>[       OK ] GPIO.FastAcce</w:t>
+      </w:r>
+      <w:r>
+        <w:rPr>
+          <w:rStyle w:val="VerbatimChar"/>
+        </w:rPr>
+        <w:t>ssTest (0 ms)</w:t>
       </w:r>
       <w:r>
         <w:br/>
@@ -1560,8 +1654,8 @@
       <w:pPr>
         <w:pStyle w:val="Heading2"/>
       </w:pPr>
-      <w:bookmarkStart w:id="10" w:name="test4-time-synchronization"/>
-      <w:bookmarkEnd w:id="10"/>
+      <w:bookmarkStart w:id="9" w:name="test4-time-synchronization"/>
+      <w:bookmarkEnd w:id="9"/>
       <w:r>
         <w:lastRenderedPageBreak/>
         <w:t>TEST4: TIME SYNCHRONIZATION</w:t>
@@ -1571,8 +1665,8 @@
       <w:pPr>
         <w:pStyle w:val="Heading3"/>
       </w:pPr>
-      <w:bookmarkStart w:id="11" w:name="results-3"/>
-      <w:bookmarkEnd w:id="11"/>
+      <w:bookmarkStart w:id="10" w:name="results-3"/>
+      <w:bookmarkEnd w:id="10"/>
       <w:r>
         <w:t>Results</w:t>
       </w:r>
@@ -1588,7 +1682,10 @@
         <w:t>Test PASSED</w:t>
       </w:r>
       <w:r>
-        <w:t xml:space="preserve"> from graphics obtained from Logic Analyzer(</w:t>
+        <w:t xml:space="preserve"> </w:t>
+      </w:r>
+      <w:r>
+        <w:t>from graphics obtained from Logic Analyzer(</w:t>
       </w:r>
       <w:hyperlink r:id="rId12">
         <w:r>
@@ -1667,7 +1764,10 @@
         <w:pStyle w:val="ImageCaption"/>
       </w:pPr>
       <w:r>
-        <w:t>Plot with 2 i.MX7D - Device to Device TimeSync delay</w:t>
+        <w:t>Plot with</w:t>
+      </w:r>
+      <w:r>
+        <w:t xml:space="preserve"> 2 i.MX7D - Device to Device TimeSync delay</w:t>
       </w:r>
     </w:p>
     <w:p>
@@ -1749,8 +1849,8 @@
       <w:pPr>
         <w:pStyle w:val="Heading2"/>
       </w:pPr>
-      <w:bookmarkStart w:id="12" w:name="test-5-audio-placement"/>
-      <w:bookmarkEnd w:id="12"/>
+      <w:bookmarkStart w:id="11" w:name="test-5-audio-placement"/>
+      <w:bookmarkEnd w:id="11"/>
       <w:r>
         <w:lastRenderedPageBreak/>
         <w:t>TEST 5: AUDIO PLACEMENT</w:t>
@@ -1759,6 +1859,16 @@
     <w:p>
       <w:pPr>
         <w:pStyle w:val="Heading3"/>
+      </w:pPr>
+      <w:bookmarkStart w:id="12" w:name="results-using-alsa-device-as-hw20"/>
+      <w:bookmarkEnd w:id="12"/>
+      <w:r>
+        <w:t>Results Using Alsa Device as HW:2,0</w:t>
+      </w:r>
+    </w:p>
+    <w:p>
+      <w:pPr>
+        <w:pStyle w:val="Heading4"/>
       </w:pPr>
       <w:bookmarkStart w:id="13" w:name="sample-output-from-rscript-results"/>
       <w:bookmarkEnd w:id="13"/>
@@ -1826,7 +1936,13 @@
         <w:rPr>
           <w:rStyle w:val="VerbatimChar"/>
         </w:rPr>
-        <w:t>+-----------------------------------------------------+</w:t>
+        <w:t>+------------------</w:t>
+      </w:r>
+      <w:r>
+        <w:rPr>
+          <w:rStyle w:val="VerbatimChar"/>
+        </w:rPr>
+        <w:t>-----------------------------------+</w:t>
       </w:r>
       <w:r>
         <w:br/>
@@ -1895,7 +2011,13 @@
         <w:rPr>
           <w:rStyle w:val="VerbatimChar"/>
         </w:rPr>
-        <w:t>NOTE: always manually check the audio file, too.</w:t>
+        <w:t>NOTE: alwa</w:t>
+      </w:r>
+      <w:r>
+        <w:rPr>
+          <w:rStyle w:val="VerbatimChar"/>
+        </w:rPr>
+        <w:t>ys manually check the audio file, too.</w:t>
       </w:r>
       <w:r>
         <w:br/>
@@ -1952,7 +2074,13 @@
         <w:rPr>
           <w:rStyle w:val="VerbatimChar"/>
         </w:rPr>
-        <w:t xml:space="preserve">     Samples outside V1 TP100 KPI: 0 out of 98 = ~0%</w:t>
+        <w:t xml:space="preserve">     Sampl</w:t>
+      </w:r>
+      <w:r>
+        <w:rPr>
+          <w:rStyle w:val="VerbatimChar"/>
+        </w:rPr>
+        <w:t>es outside V1 TP100 KPI: 0 out of 98 = ~0%</w:t>
       </w:r>
       <w:r>
         <w:br/>
@@ -2009,7 +2137,13 @@
         <w:rPr>
           <w:rStyle w:val="VerbatimChar"/>
         </w:rPr>
-        <w:t xml:space="preserve">     Samples outside V2 TP100 KPI: 0 out of 98 = ~0%</w:t>
+        <w:t xml:space="preserve">     Samples</w:t>
+      </w:r>
+      <w:r>
+        <w:rPr>
+          <w:rStyle w:val="VerbatimChar"/>
+        </w:rPr>
+        <w:t xml:space="preserve"> outside V2 TP100 KPI: 0 out of 98 = ~0%</w:t>
       </w:r>
       <w:r>
         <w:br/>
@@ -2099,7 +2233,13 @@
         <w:rPr>
           <w:rStyle w:val="VerbatimChar"/>
         </w:rPr>
-        <w:t>4   574213       622751    11208                   21      .      .</w:t>
+        <w:t>4   574213       622751    11208                   2</w:t>
+      </w:r>
+      <w:r>
+        <w:rPr>
+          <w:rStyle w:val="VerbatimChar"/>
+        </w:rPr>
+        <w:t>1      .      .</w:t>
       </w:r>
       <w:r>
         <w:br/>
@@ -2126,6 +2266,7 @@
         <w:rPr>
           <w:rStyle w:val="VerbatimChar"/>
         </w:rPr>
+        <w:lastRenderedPageBreak/>
         <w:t>7   785604       834140    11166                  -21      .      .</w:t>
       </w:r>
       <w:r>
@@ -2135,7 +2276,517 @@
         <w:rPr>
           <w:rStyle w:val="VerbatimChar"/>
         </w:rPr>
-        <w:t>8   854858       903396    11208                   21      .      .</w:t>
+        <w:t xml:space="preserve">8   854858       903396    11208    </w:t>
+      </w:r>
+      <w:r>
+        <w:rPr>
+          <w:rStyle w:val="VerbatimChar"/>
+        </w:rPr>
+        <w:t xml:space="preserve">               21      .      .</w:t>
+      </w:r>
+      <w:r>
+        <w:br/>
+      </w:r>
+      <w:r>
+        <w:rPr>
+          <w:rStyle w:val="VerbatimChar"/>
+        </w:rPr>
+        <w:t>9   928081       976618    11187                    0      .      .</w:t>
+      </w:r>
+      <w:r>
+        <w:br/>
+      </w:r>
+      <w:r>
+        <w:rPr>
+          <w:rStyle w:val="VerbatimChar"/>
+        </w:rPr>
+        <w:t>10 1000572      1049109    11187                    0      .      .</w:t>
+      </w:r>
+      <w:r>
+        <w:br/>
+      </w:r>
+      <w:r>
+        <w:rPr>
+          <w:rStyle w:val="VerbatimChar"/>
+        </w:rPr>
+        <w:t>11 1074433      1122971    11208                   21      .      .</w:t>
+      </w:r>
+      <w:r>
+        <w:br/>
+      </w:r>
+      <w:r>
+        <w:rPr>
+          <w:rStyle w:val="VerbatimChar"/>
+        </w:rPr>
+        <w:t>12 1146217      1194</w:t>
+      </w:r>
+      <w:r>
+        <w:rPr>
+          <w:rStyle w:val="VerbatimChar"/>
+        </w:rPr>
+        <w:t>755    11208                   21      .      .</w:t>
+      </w:r>
+      <w:r>
+        <w:br/>
+      </w:r>
+      <w:r>
+        <w:rPr>
+          <w:rStyle w:val="VerbatimChar"/>
+        </w:rPr>
+        <w:t>13 1217971      1266508    11187                    0      .      .</w:t>
+      </w:r>
+      <w:r>
+        <w:br/>
+      </w:r>
+      <w:r>
+        <w:rPr>
+          <w:rStyle w:val="VerbatimChar"/>
+        </w:rPr>
+        <w:t>14 1289437      1337974    11187                    0      .      .</w:t>
+      </w:r>
+      <w:r>
+        <w:br/>
+      </w:r>
+      <w:r>
+        <w:rPr>
+          <w:rStyle w:val="VerbatimChar"/>
+        </w:rPr>
+        <w:t>15 1358639      1407176    11187                    0      .      .</w:t>
+      </w:r>
+      <w:r>
+        <w:br/>
+      </w:r>
+      <w:r>
+        <w:rPr>
+          <w:rStyle w:val="VerbatimChar"/>
+        </w:rPr>
+        <w:t>16 1</w:t>
+      </w:r>
+      <w:r>
+        <w:rPr>
+          <w:rStyle w:val="VerbatimChar"/>
+        </w:rPr>
+        <w:t>432161      1480699    11208                   21      .      .</w:t>
+      </w:r>
+      <w:r>
+        <w:br/>
+      </w:r>
+      <w:r>
+        <w:rPr>
+          <w:rStyle w:val="VerbatimChar"/>
+        </w:rPr>
+        <w:t>17 1510067      1558604    11187                    0      .      .</w:t>
+      </w:r>
+      <w:r>
+        <w:br/>
+      </w:r>
+      <w:r>
+        <w:rPr>
+          <w:rStyle w:val="VerbatimChar"/>
+        </w:rPr>
+        <w:t>18 1580817      1629354    11187                    0      .      .</w:t>
+      </w:r>
+      <w:r>
+        <w:br/>
+      </w:r>
+      <w:r>
+        <w:rPr>
+          <w:rStyle w:val="VerbatimChar"/>
+        </w:rPr>
+        <w:t xml:space="preserve">19 1649803      1698340    11187                    0   </w:t>
+      </w:r>
+      <w:r>
+        <w:rPr>
+          <w:rStyle w:val="VerbatimChar"/>
+        </w:rPr>
+        <w:t xml:space="preserve">   .      .</w:t>
+      </w:r>
+      <w:r>
+        <w:br/>
+      </w:r>
+      <w:r>
+        <w:rPr>
+          <w:rStyle w:val="VerbatimChar"/>
+        </w:rPr>
+        <w:t>20 1731033      1779570    11187                    0      .      .</w:t>
+      </w:r>
+      <w:r>
+        <w:br/>
+      </w:r>
+      <w:r>
+        <w:rPr>
+          <w:rStyle w:val="VerbatimChar"/>
+        </w:rPr>
+        <w:t>21 1809037      1857575    11208                   21      .      .</w:t>
+      </w:r>
+      <w:r>
+        <w:br/>
+      </w:r>
+      <w:r>
+        <w:rPr>
+          <w:rStyle w:val="VerbatimChar"/>
+        </w:rPr>
+        <w:t>22 1885218      1933755    11187                    0      .      .</w:t>
+      </w:r>
+      <w:r>
+        <w:br/>
+      </w:r>
+      <w:r>
+        <w:rPr>
+          <w:rStyle w:val="VerbatimChar"/>
+        </w:rPr>
+        <w:t xml:space="preserve">23 1961302      2009840    11208        </w:t>
+      </w:r>
+      <w:r>
+        <w:rPr>
+          <w:rStyle w:val="VerbatimChar"/>
+        </w:rPr>
+        <w:t xml:space="preserve">           21      .      .</w:t>
+      </w:r>
+      <w:r>
+        <w:br/>
+      </w:r>
+      <w:r>
+        <w:rPr>
+          <w:rStyle w:val="VerbatimChar"/>
+        </w:rPr>
+        <w:t>24 2043074      2091612    11208                   21      .      .</w:t>
+      </w:r>
+      <w:r>
+        <w:br/>
+      </w:r>
+      <w:r>
+        <w:rPr>
+          <w:rStyle w:val="VerbatimChar"/>
+        </w:rPr>
+        <w:t>25 2114371      2162908    11187                    0      .      .</w:t>
+      </w:r>
+      <w:r>
+        <w:br/>
+      </w:r>
+      <w:r>
+        <w:rPr>
+          <w:rStyle w:val="VerbatimChar"/>
+        </w:rPr>
+        <w:t>26 2184685      2233222    11187                    0      .      .</w:t>
+      </w:r>
+      <w:r>
+        <w:br/>
+      </w:r>
+      <w:r>
+        <w:rPr>
+          <w:rStyle w:val="VerbatimChar"/>
+        </w:rPr>
+        <w:t xml:space="preserve">27 2254103      2302641 </w:t>
+      </w:r>
+      <w:r>
+        <w:rPr>
+          <w:rStyle w:val="VerbatimChar"/>
+        </w:rPr>
+        <w:t xml:space="preserve">   11208                   21      .      .</w:t>
+      </w:r>
+      <w:r>
+        <w:br/>
+      </w:r>
+      <w:r>
+        <w:rPr>
+          <w:rStyle w:val="VerbatimChar"/>
+        </w:rPr>
+        <w:t>28 2333045      2381582    11187                    0      .      .</w:t>
+      </w:r>
+      <w:r>
+        <w:br/>
+      </w:r>
+      <w:r>
+        <w:rPr>
+          <w:rStyle w:val="VerbatimChar"/>
+        </w:rPr>
+        <w:t>29 2410838      2459375    11187                    0      .      .</w:t>
+      </w:r>
+      <w:r>
+        <w:br/>
+      </w:r>
+      <w:r>
+        <w:rPr>
+          <w:rStyle w:val="VerbatimChar"/>
+        </w:rPr>
+        <w:t>30 2492093      2540632    11229                   42      .      .</w:t>
+      </w:r>
+      <w:r>
+        <w:br/>
+      </w:r>
+      <w:r>
+        <w:rPr>
+          <w:rStyle w:val="VerbatimChar"/>
+        </w:rPr>
+        <w:t>31 25666</w:t>
+      </w:r>
+      <w:r>
+        <w:rPr>
+          <w:rStyle w:val="VerbatimChar"/>
+        </w:rPr>
+        <w:t>12      2615149    11187                    0      .      .</w:t>
+      </w:r>
+      <w:r>
+        <w:br/>
+      </w:r>
+      <w:r>
+        <w:rPr>
+          <w:rStyle w:val="VerbatimChar"/>
+        </w:rPr>
+        <w:t>32 2646930      2695467    11187                    0      .      .</w:t>
+      </w:r>
+      <w:r>
+        <w:br/>
+      </w:r>
+      <w:r>
+        <w:rPr>
+          <w:rStyle w:val="VerbatimChar"/>
+        </w:rPr>
+        <w:t>33 2719543      2768080    11187                    0      .      .</w:t>
+      </w:r>
+      <w:r>
+        <w:br/>
+      </w:r>
+      <w:r>
+        <w:rPr>
+          <w:rStyle w:val="VerbatimChar"/>
+        </w:rPr>
+        <w:t>34 2796428      2844967    11229                   42      .</w:t>
+      </w:r>
+      <w:r>
+        <w:rPr>
+          <w:rStyle w:val="VerbatimChar"/>
+        </w:rPr>
+        <w:t xml:space="preserve">      .</w:t>
+      </w:r>
+      <w:r>
+        <w:br/>
+      </w:r>
+      <w:r>
+        <w:rPr>
+          <w:rStyle w:val="VerbatimChar"/>
+        </w:rPr>
+        <w:t>35 2865428      2913966    11208                   21      .      .</w:t>
+      </w:r>
+      <w:r>
+        <w:br/>
+      </w:r>
+      <w:r>
+        <w:rPr>
+          <w:rStyle w:val="VerbatimChar"/>
+        </w:rPr>
+        <w:t>36 2938920      2987458    11208                   21      .      .</w:t>
+      </w:r>
+      <w:r>
+        <w:br/>
+      </w:r>
+      <w:r>
+        <w:rPr>
+          <w:rStyle w:val="VerbatimChar"/>
+        </w:rPr>
+        <w:t>37 3016595      3065132    11187                    0      .      .</w:t>
+      </w:r>
+      <w:r>
+        <w:br/>
+      </w:r>
+      <w:r>
+        <w:rPr>
+          <w:rStyle w:val="VerbatimChar"/>
+        </w:rPr>
+        <w:t xml:space="preserve">38 3089521      3138057    11166            </w:t>
+      </w:r>
+      <w:r>
+        <w:rPr>
+          <w:rStyle w:val="VerbatimChar"/>
+        </w:rPr>
+        <w:t xml:space="preserve">      -21      .      .</w:t>
+      </w:r>
+      <w:r>
+        <w:br/>
+      </w:r>
+      <w:r>
+        <w:rPr>
+          <w:rStyle w:val="VerbatimChar"/>
+        </w:rPr>
+        <w:t>39 3163707      3212245    11208                   21      .      .</w:t>
+      </w:r>
+      <w:r>
+        <w:br/>
+      </w:r>
+      <w:r>
+        <w:rPr>
+          <w:rStyle w:val="VerbatimChar"/>
+        </w:rPr>
+        <w:t>40 3246034      3294572    11208                   21      .      .</w:t>
+      </w:r>
+      <w:r>
+        <w:br/>
+      </w:r>
+      <w:r>
+        <w:rPr>
+          <w:rStyle w:val="VerbatimChar"/>
+        </w:rPr>
+        <w:t>41 3322915      3371452    11187                    0      .      .</w:t>
+      </w:r>
+      <w:r>
+        <w:br/>
+      </w:r>
+      <w:r>
+        <w:rPr>
+          <w:rStyle w:val="VerbatimChar"/>
+        </w:rPr>
+        <w:t>42 3402399      3450935    1</w:t>
+      </w:r>
+      <w:r>
+        <w:rPr>
+          <w:rStyle w:val="VerbatimChar"/>
+        </w:rPr>
+        <w:t>1166                  -21      .      .</w:t>
+      </w:r>
+      <w:r>
+        <w:br/>
+      </w:r>
+      <w:r>
+        <w:rPr>
+          <w:rStyle w:val="VerbatimChar"/>
+        </w:rPr>
+        <w:t>43 3473521      3522057    11166                  -21      .      .</w:t>
+      </w:r>
+      <w:r>
+        <w:br/>
+      </w:r>
+      <w:r>
+        <w:rPr>
+          <w:rStyle w:val="VerbatimChar"/>
+        </w:rPr>
+        <w:t>44 3553576      3602112    11166                  -21      .      .</w:t>
+      </w:r>
+      <w:r>
+        <w:br/>
+      </w:r>
+      <w:r>
+        <w:rPr>
+          <w:rStyle w:val="VerbatimChar"/>
+        </w:rPr>
+        <w:t>45 3635957      3684495    11208                   21      .      .</w:t>
+      </w:r>
+      <w:r>
+        <w:br/>
+      </w:r>
+      <w:r>
+        <w:rPr>
+          <w:rStyle w:val="VerbatimChar"/>
+        </w:rPr>
+        <w:t xml:space="preserve">46 3707724  </w:t>
+      </w:r>
+      <w:r>
+        <w:rPr>
+          <w:rStyle w:val="VerbatimChar"/>
+        </w:rPr>
+        <w:t xml:space="preserve">    3756263    11229                   42      .      .</w:t>
+      </w:r>
+      <w:r>
+        <w:br/>
+      </w:r>
+      <w:r>
+        <w:rPr>
+          <w:rStyle w:val="VerbatimChar"/>
+        </w:rPr>
+        <w:t>47 3778342      3826879    11187                    0      .      .</w:t>
+      </w:r>
+      <w:r>
+        <w:br/>
+      </w:r>
+      <w:r>
+        <w:rPr>
+          <w:rStyle w:val="VerbatimChar"/>
+        </w:rPr>
+        <w:t>48 3855679      3904216    11187                    0      .      .</w:t>
+      </w:r>
+      <w:r>
+        <w:br/>
+      </w:r>
+      <w:r>
+        <w:rPr>
+          <w:rStyle w:val="VerbatimChar"/>
+        </w:rPr>
+        <w:t>49 3929576      3978113    11187                    0      .      .</w:t>
+      </w:r>
+      <w:r>
+        <w:br/>
+      </w:r>
+      <w:r>
+        <w:rPr>
+          <w:rStyle w:val="VerbatimChar"/>
+        </w:rPr>
+        <w:t>50 4001040      4049577    11187                    0      .      .</w:t>
+      </w:r>
+      <w:r>
+        <w:br/>
+      </w:r>
+      <w:r>
+        <w:rPr>
+          <w:rStyle w:val="VerbatimChar"/>
+        </w:rPr>
+        <w:t>51 4076609      4125147    11208                   21      .      .</w:t>
+      </w:r>
+      <w:r>
+        <w:br/>
+      </w:r>
+      <w:r>
+        <w:rPr>
+          <w:rStyle w:val="VerbatimChar"/>
+        </w:rPr>
+        <w:t xml:space="preserve">52 4145583      4194120    11187                    </w:t>
+      </w:r>
+      <w:r>
+        <w:rPr>
+          <w:rStyle w:val="VerbatimChar"/>
+        </w:rPr>
+        <w:t>0      .      .</w:t>
+      </w:r>
+      <w:r>
+        <w:br/>
+      </w:r>
+      <w:r>
+        <w:rPr>
+          <w:rStyle w:val="VerbatimChar"/>
+        </w:rPr>
+        <w:t>53 4224200      4272738    11208                   21      .      .</w:t>
+      </w:r>
+      <w:r>
+        <w:br/>
+      </w:r>
+      <w:r>
+        <w:rPr>
+          <w:rStyle w:val="VerbatimChar"/>
+        </w:rPr>
+        <w:t>54 4307047      4355586    11229                   42      .      .</w:t>
+      </w:r>
+      <w:r>
+        <w:br/>
+      </w:r>
+      <w:r>
+        <w:rPr>
+          <w:rStyle w:val="VerbatimChar"/>
+        </w:rPr>
+        <w:t>55 4389162      4437699    11187                    0      .      .</w:t>
+      </w:r>
+      <w:r>
+        <w:br/>
+      </w:r>
+      <w:r>
+        <w:rPr>
+          <w:rStyle w:val="VerbatimChar"/>
+        </w:rPr>
+        <w:t xml:space="preserve">56 4470496      4519033    11187    </w:t>
+      </w:r>
+      <w:r>
+        <w:rPr>
+          <w:rStyle w:val="VerbatimChar"/>
+        </w:rPr>
+        <w:t xml:space="preserve">                0      .      .</w:t>
       </w:r>
       <w:r>
         <w:br/>
@@ -2145,438 +2796,6 @@
           <w:rStyle w:val="VerbatimChar"/>
         </w:rPr>
         <w:lastRenderedPageBreak/>
-        <w:t>9   928081       976618    11187                    0      .      .</w:t>
-      </w:r>
-      <w:r>
-        <w:br/>
-      </w:r>
-      <w:r>
-        <w:rPr>
-          <w:rStyle w:val="VerbatimChar"/>
-        </w:rPr>
-        <w:t>10 1000572      1049109    11187                    0      .      .</w:t>
-      </w:r>
-      <w:r>
-        <w:br/>
-      </w:r>
-      <w:r>
-        <w:rPr>
-          <w:rStyle w:val="VerbatimChar"/>
-        </w:rPr>
-        <w:t>11 1074433      1122971    11208                   21      .      .</w:t>
-      </w:r>
-      <w:r>
-        <w:br/>
-      </w:r>
-      <w:r>
-        <w:rPr>
-          <w:rStyle w:val="VerbatimChar"/>
-        </w:rPr>
-        <w:t>12 1146217      1194755    11208                   21      .      .</w:t>
-      </w:r>
-      <w:r>
-        <w:br/>
-      </w:r>
-      <w:r>
-        <w:rPr>
-          <w:rStyle w:val="VerbatimChar"/>
-        </w:rPr>
-        <w:t>13 1217971      1266508    11187                    0      .      .</w:t>
-      </w:r>
-      <w:r>
-        <w:br/>
-      </w:r>
-      <w:r>
-        <w:rPr>
-          <w:rStyle w:val="VerbatimChar"/>
-        </w:rPr>
-        <w:t>14 1289437      1337974    11187                    0      .      .</w:t>
-      </w:r>
-      <w:r>
-        <w:br/>
-      </w:r>
-      <w:r>
-        <w:rPr>
-          <w:rStyle w:val="VerbatimChar"/>
-        </w:rPr>
-        <w:t>15 1358639      1407176    11187                    0      .      .</w:t>
-      </w:r>
-      <w:r>
-        <w:br/>
-      </w:r>
-      <w:r>
-        <w:rPr>
-          <w:rStyle w:val="VerbatimChar"/>
-        </w:rPr>
-        <w:t>16 1432161      1480699    11208                   21      .      .</w:t>
-      </w:r>
-      <w:r>
-        <w:br/>
-      </w:r>
-      <w:r>
-        <w:rPr>
-          <w:rStyle w:val="VerbatimChar"/>
-        </w:rPr>
-        <w:t>17 1510067      1558604    11187                    0      .      .</w:t>
-      </w:r>
-      <w:r>
-        <w:br/>
-      </w:r>
-      <w:r>
-        <w:rPr>
-          <w:rStyle w:val="VerbatimChar"/>
-        </w:rPr>
-        <w:t>18 1580817      1629354    11187                    0      .      .</w:t>
-      </w:r>
-      <w:r>
-        <w:br/>
-      </w:r>
-      <w:r>
-        <w:rPr>
-          <w:rStyle w:val="VerbatimChar"/>
-        </w:rPr>
-        <w:t>19 1649803      1698340    11187                    0      .      .</w:t>
-      </w:r>
-      <w:r>
-        <w:br/>
-      </w:r>
-      <w:r>
-        <w:rPr>
-          <w:rStyle w:val="VerbatimChar"/>
-        </w:rPr>
-        <w:t>20 1731033      1779570    11187                    0      .      .</w:t>
-      </w:r>
-      <w:r>
-        <w:br/>
-      </w:r>
-      <w:r>
-        <w:rPr>
-          <w:rStyle w:val="VerbatimChar"/>
-        </w:rPr>
-        <w:t>21 1809037      1857575    11208                   21      .      .</w:t>
-      </w:r>
-      <w:r>
-        <w:br/>
-      </w:r>
-      <w:r>
-        <w:rPr>
-          <w:rStyle w:val="VerbatimChar"/>
-        </w:rPr>
-        <w:t>22 1885218      1933755    11187                    0      .      .</w:t>
-      </w:r>
-      <w:r>
-        <w:br/>
-      </w:r>
-      <w:r>
-        <w:rPr>
-          <w:rStyle w:val="VerbatimChar"/>
-        </w:rPr>
-        <w:t>23 1961302      2009840    11208                   21      .      .</w:t>
-      </w:r>
-      <w:r>
-        <w:br/>
-      </w:r>
-      <w:r>
-        <w:rPr>
-          <w:rStyle w:val="VerbatimChar"/>
-        </w:rPr>
-        <w:t>24 2043074      2091612    11208                   21      .      .</w:t>
-      </w:r>
-      <w:r>
-        <w:br/>
-      </w:r>
-      <w:r>
-        <w:rPr>
-          <w:rStyle w:val="VerbatimChar"/>
-        </w:rPr>
-        <w:t>25 2114371      2162908    11187                    0      .      .</w:t>
-      </w:r>
-      <w:r>
-        <w:br/>
-      </w:r>
-      <w:r>
-        <w:rPr>
-          <w:rStyle w:val="VerbatimChar"/>
-        </w:rPr>
-        <w:t>26 2184685      2233222    11187                    0      .      .</w:t>
-      </w:r>
-      <w:r>
-        <w:br/>
-      </w:r>
-      <w:r>
-        <w:rPr>
-          <w:rStyle w:val="VerbatimChar"/>
-        </w:rPr>
-        <w:t>27 2254103      2302641    11208                   21      .      .</w:t>
-      </w:r>
-      <w:r>
-        <w:br/>
-      </w:r>
-      <w:r>
-        <w:rPr>
-          <w:rStyle w:val="VerbatimChar"/>
-        </w:rPr>
-        <w:t>28 2333045      2381582    11187                    0      .      .</w:t>
-      </w:r>
-      <w:r>
-        <w:br/>
-      </w:r>
-      <w:r>
-        <w:rPr>
-          <w:rStyle w:val="VerbatimChar"/>
-        </w:rPr>
-        <w:t>29 2410838      2459375    11187                    0      .      .</w:t>
-      </w:r>
-      <w:r>
-        <w:br/>
-      </w:r>
-      <w:r>
-        <w:rPr>
-          <w:rStyle w:val="VerbatimChar"/>
-        </w:rPr>
-        <w:t>30 2492093      2540632    11229                   42      .      .</w:t>
-      </w:r>
-      <w:r>
-        <w:br/>
-      </w:r>
-      <w:r>
-        <w:rPr>
-          <w:rStyle w:val="VerbatimChar"/>
-        </w:rPr>
-        <w:t>31 2566612      2615149    11187                    0      .      .</w:t>
-      </w:r>
-      <w:r>
-        <w:br/>
-      </w:r>
-      <w:r>
-        <w:rPr>
-          <w:rStyle w:val="VerbatimChar"/>
-        </w:rPr>
-        <w:t>32 2646930      2695467    11187                    0      .      .</w:t>
-      </w:r>
-      <w:r>
-        <w:br/>
-      </w:r>
-      <w:r>
-        <w:rPr>
-          <w:rStyle w:val="VerbatimChar"/>
-        </w:rPr>
-        <w:t>33 2719543      2768080    11187                    0      .      .</w:t>
-      </w:r>
-      <w:r>
-        <w:br/>
-      </w:r>
-      <w:r>
-        <w:rPr>
-          <w:rStyle w:val="VerbatimChar"/>
-        </w:rPr>
-        <w:t>34 2796428      2844967    11229                   42      .      .</w:t>
-      </w:r>
-      <w:r>
-        <w:br/>
-      </w:r>
-      <w:r>
-        <w:rPr>
-          <w:rStyle w:val="VerbatimChar"/>
-        </w:rPr>
-        <w:t>35 2865428      2913966    11208                   21      .      .</w:t>
-      </w:r>
-      <w:r>
-        <w:br/>
-      </w:r>
-      <w:r>
-        <w:rPr>
-          <w:rStyle w:val="VerbatimChar"/>
-        </w:rPr>
-        <w:t>36 2938920      2987458    11208                   21      .      .</w:t>
-      </w:r>
-      <w:r>
-        <w:br/>
-      </w:r>
-      <w:r>
-        <w:rPr>
-          <w:rStyle w:val="VerbatimChar"/>
-        </w:rPr>
-        <w:t>37 3016595      3065132    11187                    0      .      .</w:t>
-      </w:r>
-      <w:r>
-        <w:br/>
-      </w:r>
-      <w:r>
-        <w:rPr>
-          <w:rStyle w:val="VerbatimChar"/>
-        </w:rPr>
-        <w:t>38 3089521      3138057    11166                  -21      .      .</w:t>
-      </w:r>
-      <w:r>
-        <w:br/>
-      </w:r>
-      <w:r>
-        <w:rPr>
-          <w:rStyle w:val="VerbatimChar"/>
-        </w:rPr>
-        <w:t>39 3163707      3212245    11208                   21      .      .</w:t>
-      </w:r>
-      <w:r>
-        <w:br/>
-      </w:r>
-      <w:r>
-        <w:rPr>
-          <w:rStyle w:val="VerbatimChar"/>
-        </w:rPr>
-        <w:t>40 3246034      3294572    11208                   21      .      .</w:t>
-      </w:r>
-      <w:r>
-        <w:br/>
-      </w:r>
-      <w:r>
-        <w:rPr>
-          <w:rStyle w:val="VerbatimChar"/>
-        </w:rPr>
-        <w:t>41 3322915      3371452    11187                    0      .      .</w:t>
-      </w:r>
-      <w:r>
-        <w:br/>
-      </w:r>
-      <w:r>
-        <w:rPr>
-          <w:rStyle w:val="VerbatimChar"/>
-        </w:rPr>
-        <w:t>42 3402399      3450935    11166                  -21      .      .</w:t>
-      </w:r>
-      <w:r>
-        <w:br/>
-      </w:r>
-      <w:r>
-        <w:rPr>
-          <w:rStyle w:val="VerbatimChar"/>
-        </w:rPr>
-        <w:t>43 3473521      3522057    11166                  -21      .      .</w:t>
-      </w:r>
-      <w:r>
-        <w:br/>
-      </w:r>
-      <w:r>
-        <w:rPr>
-          <w:rStyle w:val="VerbatimChar"/>
-        </w:rPr>
-        <w:t>44 3553576      3602112    11166                  -21      .      .</w:t>
-      </w:r>
-      <w:r>
-        <w:br/>
-      </w:r>
-      <w:r>
-        <w:rPr>
-          <w:rStyle w:val="VerbatimChar"/>
-        </w:rPr>
-        <w:t>45 3635957      3684495    11208                   21      .      .</w:t>
-      </w:r>
-      <w:r>
-        <w:br/>
-      </w:r>
-      <w:r>
-        <w:rPr>
-          <w:rStyle w:val="VerbatimChar"/>
-        </w:rPr>
-        <w:t>46 3707724      3756263    11229                   42      .      .</w:t>
-      </w:r>
-      <w:r>
-        <w:br/>
-      </w:r>
-      <w:r>
-        <w:rPr>
-          <w:rStyle w:val="VerbatimChar"/>
-        </w:rPr>
-        <w:t>47 3778342      3826879    11187                    0      .      .</w:t>
-      </w:r>
-      <w:r>
-        <w:br/>
-      </w:r>
-      <w:r>
-        <w:rPr>
-          <w:rStyle w:val="VerbatimChar"/>
-        </w:rPr>
-        <w:t>48 3855679      3904216    11187                    0      .      .</w:t>
-      </w:r>
-      <w:r>
-        <w:br/>
-      </w:r>
-      <w:r>
-        <w:rPr>
-          <w:rStyle w:val="VerbatimChar"/>
-        </w:rPr>
-        <w:t>49 3929576      3978113    11187                    0      .      .</w:t>
-      </w:r>
-      <w:r>
-        <w:br/>
-      </w:r>
-      <w:r>
-        <w:rPr>
-          <w:rStyle w:val="VerbatimChar"/>
-        </w:rPr>
-        <w:t>50 4001040      4049577    11187                    0      .      .</w:t>
-      </w:r>
-      <w:r>
-        <w:br/>
-      </w:r>
-      <w:r>
-        <w:rPr>
-          <w:rStyle w:val="VerbatimChar"/>
-        </w:rPr>
-        <w:t>51 4076609      4125147    11208                   21      .      .</w:t>
-      </w:r>
-      <w:r>
-        <w:br/>
-      </w:r>
-      <w:r>
-        <w:rPr>
-          <w:rStyle w:val="VerbatimChar"/>
-        </w:rPr>
-        <w:t>52 4145583      4194120    11187                    0      .      .</w:t>
-      </w:r>
-      <w:r>
-        <w:br/>
-      </w:r>
-      <w:r>
-        <w:rPr>
-          <w:rStyle w:val="VerbatimChar"/>
-        </w:rPr>
-        <w:t>53 4224200      4272738    11208                   21      .      .</w:t>
-      </w:r>
-      <w:r>
-        <w:br/>
-      </w:r>
-      <w:r>
-        <w:rPr>
-          <w:rStyle w:val="VerbatimChar"/>
-        </w:rPr>
-        <w:t>54 4307047      4355586    11229                   42      .      .</w:t>
-      </w:r>
-      <w:r>
-        <w:br/>
-      </w:r>
-      <w:r>
-        <w:rPr>
-          <w:rStyle w:val="VerbatimChar"/>
-        </w:rPr>
-        <w:t>55 4389162      4437699    11187                    0      .      .</w:t>
-      </w:r>
-      <w:r>
-        <w:br/>
-      </w:r>
-      <w:r>
-        <w:rPr>
-          <w:rStyle w:val="VerbatimChar"/>
-        </w:rPr>
-        <w:t>56 4470496      4519033    11187                    0      .      .</w:t>
-      </w:r>
-      <w:r>
-        <w:br/>
-      </w:r>
-      <w:r>
-        <w:rPr>
-          <w:rStyle w:val="VerbatimChar"/>
-        </w:rPr>
         <w:t>57 4540641      4589179    11208                   21      .      .</w:t>
       </w:r>
       <w:r>
@@ -2595,7 +2814,6 @@
         <w:rPr>
           <w:rStyle w:val="VerbatimChar"/>
         </w:rPr>
-        <w:lastRenderedPageBreak/>
         <w:t>59 4701388      4749926    11208                   21      .      .</w:t>
       </w:r>
       <w:r>
@@ -2605,7 +2823,13 @@
         <w:rPr>
           <w:rStyle w:val="VerbatimChar"/>
         </w:rPr>
-        <w:t>60 4780742      4829279    11187                    0      .      .</w:t>
+        <w:t>60 4780742      4829</w:t>
+      </w:r>
+      <w:r>
+        <w:rPr>
+          <w:rStyle w:val="VerbatimChar"/>
+        </w:rPr>
+        <w:t>279    11187                    0      .      .</w:t>
       </w:r>
       <w:r>
         <w:br/>
@@ -2641,7 +2865,13 @@
         <w:rPr>
           <w:rStyle w:val="VerbatimChar"/>
         </w:rPr>
-        <w:t>64 5078396      5126933    11187                    0      .      .</w:t>
+        <w:t>64 5</w:t>
+      </w:r>
+      <w:r>
+        <w:rPr>
+          <w:rStyle w:val="VerbatimChar"/>
+        </w:rPr>
+        <w:t>078396      5126933    11187                    0      .      .</w:t>
       </w:r>
       <w:r>
         <w:br/>
@@ -2668,7 +2898,13 @@
         <w:rPr>
           <w:rStyle w:val="VerbatimChar"/>
         </w:rPr>
-        <w:t>67 5308482      5357019    11187                    0      .      .</w:t>
+        <w:t xml:space="preserve">67 5308482      5357019    11187                    0   </w:t>
+      </w:r>
+      <w:r>
+        <w:rPr>
+          <w:rStyle w:val="VerbatimChar"/>
+        </w:rPr>
+        <w:t xml:space="preserve">   .      .</w:t>
       </w:r>
       <w:r>
         <w:br/>
@@ -2704,7 +2940,13 @@
         <w:rPr>
           <w:rStyle w:val="VerbatimChar"/>
         </w:rPr>
-        <w:t>71 5614512      5663048    11166                  -21      .      .</w:t>
+        <w:t xml:space="preserve">71 5614512      5663048    11166        </w:t>
+      </w:r>
+      <w:r>
+        <w:rPr>
+          <w:rStyle w:val="VerbatimChar"/>
+        </w:rPr>
+        <w:t xml:space="preserve">          -21      .      .</w:t>
       </w:r>
       <w:r>
         <w:br/>
@@ -2740,7 +2982,13 @@
         <w:rPr>
           <w:rStyle w:val="VerbatimChar"/>
         </w:rPr>
-        <w:t>75 5914056      5962594    11208                   21      .      .</w:t>
+        <w:t xml:space="preserve">75 5914056      5962594 </w:t>
+      </w:r>
+      <w:r>
+        <w:rPr>
+          <w:rStyle w:val="VerbatimChar"/>
+        </w:rPr>
+        <w:t xml:space="preserve">   11208                   21      .      .</w:t>
       </w:r>
       <w:r>
         <w:br/>
@@ -2776,7 +3024,13 @@
         <w:rPr>
           <w:rStyle w:val="VerbatimChar"/>
         </w:rPr>
-        <w:t>79 6214559      6263096    11187                    0      .      .</w:t>
+        <w:t>79 62145</w:t>
+      </w:r>
+      <w:r>
+        <w:rPr>
+          <w:rStyle w:val="VerbatimChar"/>
+        </w:rPr>
+        <w:t>59      6263096    11187                    0      .      .</w:t>
       </w:r>
       <w:r>
         <w:br/>
@@ -2803,7 +3057,13 @@
         <w:rPr>
           <w:rStyle w:val="VerbatimChar"/>
         </w:rPr>
-        <w:t>82 6452467      6501004    11187                    0      .      .</w:t>
+        <w:t>82 6452467      6501004    11187                    0      .</w:t>
+      </w:r>
+      <w:r>
+        <w:rPr>
+          <w:rStyle w:val="VerbatimChar"/>
+        </w:rPr>
+        <w:t xml:space="preserve">      .</w:t>
       </w:r>
       <w:r>
         <w:br/>
@@ -2839,7 +3099,13 @@
         <w:rPr>
           <w:rStyle w:val="VerbatimChar"/>
         </w:rPr>
-        <w:t>86 6838884      6887421    11187                    0      .      .</w:t>
+        <w:t xml:space="preserve">86 6838884      6887421    11187            </w:t>
+      </w:r>
+      <w:r>
+        <w:rPr>
+          <w:rStyle w:val="VerbatimChar"/>
+        </w:rPr>
+        <w:t xml:space="preserve">        0      .      .</w:t>
       </w:r>
       <w:r>
         <w:br/>
@@ -2875,7 +3141,13 @@
         <w:rPr>
           <w:rStyle w:val="VerbatimChar"/>
         </w:rPr>
-        <w:t>90 7157023      7205560    11187                    0      .      .</w:t>
+        <w:t>90 7157023      7205560    1</w:t>
+      </w:r>
+      <w:r>
+        <w:rPr>
+          <w:rStyle w:val="VerbatimChar"/>
+        </w:rPr>
+        <w:t>1187                    0      .      .</w:t>
       </w:r>
       <w:r>
         <w:br/>
@@ -2911,7 +3183,13 @@
         <w:rPr>
           <w:rStyle w:val="VerbatimChar"/>
         </w:rPr>
-        <w:t>94 7469522      7518060    11208                   21      .      .</w:t>
+        <w:t xml:space="preserve">94 7469522  </w:t>
+      </w:r>
+      <w:r>
+        <w:rPr>
+          <w:rStyle w:val="VerbatimChar"/>
+        </w:rPr>
+        <w:t xml:space="preserve">    7518060    11208                   21      .      .</w:t>
       </w:r>
       <w:r>
         <w:br/>
@@ -2938,7 +3216,13 @@
         <w:rPr>
           <w:rStyle w:val="VerbatimChar"/>
         </w:rPr>
-        <w:t>97 7697538      7746075    11187                    0      .      .</w:t>
+        <w:t xml:space="preserve">97 7697538      7746075    11187                    0      .    </w:t>
+      </w:r>
+      <w:r>
+        <w:rPr>
+          <w:rStyle w:val="VerbatimChar"/>
+        </w:rPr>
+        <w:t xml:space="preserve">  .</w:t>
       </w:r>
       <w:r>
         <w:br/>
@@ -2952,7 +3236,7 @@
     </w:p>
     <w:p>
       <w:pPr>
-        <w:pStyle w:val="Heading3"/>
+        <w:pStyle w:val="Heading4"/>
       </w:pPr>
       <w:bookmarkStart w:id="14" w:name="graphics"/>
       <w:bookmarkEnd w:id="14"/>
@@ -3081,6 +3365,1758 @@
       </w:r>
     </w:p>
     <w:p>
+      <w:pPr>
+        <w:pStyle w:val="Heading3"/>
+      </w:pPr>
+      <w:bookmarkStart w:id="15" w:name="results-using-alsa-plugdmix"/>
+      <w:bookmarkEnd w:id="15"/>
+      <w:r>
+        <w:t>Results using Alsa plug:dmix</w:t>
+      </w:r>
+    </w:p>
+    <w:p>
+      <w:pPr>
+        <w:pStyle w:val="Heading4"/>
+      </w:pPr>
+      <w:bookmarkStart w:id="16" w:name="sample-output-from-rscript-results-1"/>
+      <w:bookmarkEnd w:id="16"/>
+      <w:r>
+        <w:t>Sample Output from RScript results</w:t>
+      </w:r>
+    </w:p>
+    <w:p>
+      <w:pPr>
+        <w:pStyle w:val="FirstParagraph"/>
+      </w:pPr>
+      <w:r>
+        <w:rPr>
+          <w:b/>
+        </w:rPr>
+        <w:t>Test PASSED</w:t>
+      </w:r>
+      <w:r>
+        <w:t xml:space="preserve"> by inspecting </w:t>
+      </w:r>
+      <w:hyperlink r:id="rId18">
+        <w:r>
+          <w:rPr>
+            <w:rStyle w:val="Hyperlink"/>
+          </w:rPr>
+          <w:t>report_i.MX7D_dmix.txt</w:t>
+        </w:r>
+      </w:hyperlink>
+      <w:r>
+        <w:t xml:space="preserve"> file</w:t>
+      </w:r>
+    </w:p>
+    <w:p>
+      <w:pPr>
+        <w:pStyle w:val="SourceCode"/>
+      </w:pPr>
+      <w:r>
+        <w:rPr>
+          <w:rStyle w:val="VerbatimChar"/>
+        </w:rPr>
+        <w:t>+-----------------------------------------------------+</w:t>
+      </w:r>
+      <w:r>
+        <w:br/>
+      </w:r>
+      <w:r>
+        <w:rPr>
+          <w:rStyle w:val="VerbatimChar"/>
+        </w:rPr>
+        <w:t>| AUDIO PLACEMENT FOR i.MX7D                          |</w:t>
+      </w:r>
+      <w:r>
+        <w:br/>
+      </w:r>
+      <w:r>
+        <w:rPr>
+          <w:rStyle w:val="VerbatimChar"/>
+        </w:rPr>
+        <w:t xml:space="preserve">| run = 2018-05-30 21:58:46 UTC, script </w:t>
+      </w:r>
+      <w:r>
+        <w:rPr>
+          <w:rStyle w:val="VerbatimChar"/>
+        </w:rPr>
+        <w:t>version = 1.5 |</w:t>
+      </w:r>
+      <w:r>
+        <w:br/>
+      </w:r>
+      <w:r>
+        <w:rPr>
+          <w:rStyle w:val="VerbatimChar"/>
+        </w:rPr>
+        <w:t>+-----------------------------------------------------+</w:t>
+      </w:r>
+      <w:r>
+        <w:br/>
+      </w:r>
+      <w:r>
+        <w:rPr>
+          <w:rStyle w:val="VerbatimChar"/>
+        </w:rPr>
+        <w:t>N (number of samples) = 121</w:t>
+      </w:r>
+      <w:r>
+        <w:br/>
+      </w:r>
+      <w:r>
+        <w:br/>
+      </w:r>
+      <w:r>
+        <w:rPr>
+          <w:rStyle w:val="VerbatimChar"/>
+        </w:rPr>
+        <w:t>TP0 (min)    = 10791 µs = TP50 - 42 µs</w:t>
+      </w:r>
+      <w:r>
+        <w:br/>
+      </w:r>
+      <w:r>
+        <w:rPr>
+          <w:rStyle w:val="VerbatimChar"/>
+        </w:rPr>
+        <w:t>TP2.5        = 10791 µs = TP50 - 42 µs</w:t>
+      </w:r>
+      <w:r>
+        <w:br/>
+      </w:r>
+      <w:r>
+        <w:rPr>
+          <w:rStyle w:val="VerbatimChar"/>
+        </w:rPr>
+        <w:t>TP50         = 10833 µs</w:t>
+      </w:r>
+      <w:r>
+        <w:br/>
+      </w:r>
+      <w:r>
+        <w:rPr>
+          <w:rStyle w:val="VerbatimChar"/>
+        </w:rPr>
+        <w:t>TP97.5       = 10854 µs = TP50 + 21 µs</w:t>
+      </w:r>
+      <w:r>
+        <w:br/>
+      </w:r>
+      <w:r>
+        <w:rPr>
+          <w:rStyle w:val="VerbatimChar"/>
+        </w:rPr>
+        <w:t>TP100 (max)  =</w:t>
+      </w:r>
+      <w:r>
+        <w:rPr>
+          <w:rStyle w:val="VerbatimChar"/>
+        </w:rPr>
+        <w:t xml:space="preserve"> 10874 µs = TP50 + 41 µs</w:t>
+      </w:r>
+      <w:r>
+        <w:br/>
+      </w:r>
+      <w:r>
+        <w:br/>
+      </w:r>
+      <w:r>
+        <w:rPr>
+          <w:rStyle w:val="VerbatimChar"/>
+        </w:rPr>
+        <w:t>NOTE: always manually check the audio file, too.</w:t>
+      </w:r>
+      <w:r>
+        <w:br/>
+      </w:r>
+      <w:r>
+        <w:br/>
+      </w:r>
+      <w:r>
+        <w:rPr>
+          <w:rStyle w:val="VerbatimChar"/>
+        </w:rPr>
+        <w:t>+-------------------------------------+</w:t>
+      </w:r>
+      <w:r>
+        <w:br/>
+      </w:r>
+      <w:r>
+        <w:rPr>
+          <w:rStyle w:val="VerbatimChar"/>
+        </w:rPr>
+        <w:t>| Level 1 KPI compliance (Multi-room) |</w:t>
+      </w:r>
+      <w:r>
+        <w:br/>
+      </w:r>
+      <w:r>
+        <w:rPr>
+          <w:rStyle w:val="VerbatimChar"/>
+        </w:rPr>
+        <w:lastRenderedPageBreak/>
+        <w:t>+-------------------------------------+</w:t>
+      </w:r>
+      <w:r>
+        <w:br/>
+      </w:r>
+      <w:r>
+        <w:rPr>
+          <w:rStyle w:val="VerbatimChar"/>
+        </w:rPr>
+        <w:t>KPI1a (TP95 spread  &lt; 5000µs) = 63µs: PASS</w:t>
+      </w:r>
+      <w:r>
+        <w:br/>
+      </w:r>
+      <w:r>
+        <w:rPr>
+          <w:rStyle w:val="VerbatimChar"/>
+        </w:rPr>
+        <w:t>KPI1b (TP100 spre</w:t>
+      </w:r>
+      <w:r>
+        <w:rPr>
+          <w:rStyle w:val="VerbatimChar"/>
+        </w:rPr>
+        <w:t>ad &lt; 5000µs) = 83µs: PASS</w:t>
+      </w:r>
+      <w:r>
+        <w:br/>
+      </w:r>
+      <w:r>
+        <w:rPr>
+          <w:rStyle w:val="VerbatimChar"/>
+        </w:rPr>
+        <w:t xml:space="preserve">     Samples outside V1 TP100 KPI: 0 out of 121 = ~0%</w:t>
+      </w:r>
+      <w:r>
+        <w:br/>
+      </w:r>
+      <w:r>
+        <w:br/>
+      </w:r>
+      <w:r>
+        <w:rPr>
+          <w:rStyle w:val="VerbatimChar"/>
+        </w:rPr>
+        <w:t>+------------------------------------+</w:t>
+      </w:r>
+      <w:r>
+        <w:br/>
+      </w:r>
+      <w:r>
+        <w:rPr>
+          <w:rStyle w:val="VerbatimChar"/>
+        </w:rPr>
+        <w:t>| Level 2 KPI compliance (LR Stereo) |</w:t>
+      </w:r>
+      <w:r>
+        <w:br/>
+      </w:r>
+      <w:r>
+        <w:rPr>
+          <w:rStyle w:val="VerbatimChar"/>
+        </w:rPr>
+        <w:t>+------------------------------------+</w:t>
+      </w:r>
+      <w:r>
+        <w:br/>
+      </w:r>
+      <w:r>
+        <w:rPr>
+          <w:rStyle w:val="VerbatimChar"/>
+        </w:rPr>
+        <w:t>KPI2a (TP95 spread  &lt; 150µs)= 63µs: PASS</w:t>
+      </w:r>
+      <w:r>
+        <w:br/>
+      </w:r>
+      <w:r>
+        <w:rPr>
+          <w:rStyle w:val="VerbatimChar"/>
+        </w:rPr>
+        <w:t>KPI2b (TP100 spre</w:t>
+      </w:r>
+      <w:r>
+        <w:rPr>
+          <w:rStyle w:val="VerbatimChar"/>
+        </w:rPr>
+        <w:t>ad &lt; 150µs) = 83µs: PASS</w:t>
+      </w:r>
+      <w:r>
+        <w:br/>
+      </w:r>
+      <w:r>
+        <w:rPr>
+          <w:rStyle w:val="VerbatimChar"/>
+        </w:rPr>
+        <w:t xml:space="preserve">     Samples outside V2 TP100 KPI: 0 out of 121 = ~0%</w:t>
+      </w:r>
+      <w:r>
+        <w:br/>
+      </w:r>
+      <w:r>
+        <w:br/>
+      </w:r>
+      <w:r>
+        <w:rPr>
+          <w:rStyle w:val="VerbatimChar"/>
+        </w:rPr>
+        <w:t>+----------------------+</w:t>
+      </w:r>
+      <w:r>
+        <w:br/>
+      </w:r>
+      <w:r>
+        <w:rPr>
+          <w:rStyle w:val="VerbatimChar"/>
+        </w:rPr>
+        <w:t>| Audio Placement Data |</w:t>
+      </w:r>
+      <w:r>
+        <w:br/>
+      </w:r>
+      <w:r>
+        <w:rPr>
+          <w:rStyle w:val="VerbatimChar"/>
+        </w:rPr>
+        <w:t>+----------------------+</w:t>
+      </w:r>
+      <w:r>
+        <w:br/>
+      </w:r>
+      <w:r>
+        <w:br/>
+      </w:r>
+      <w:r>
+        <w:rPr>
+          <w:rStyle w:val="VerbatimChar"/>
+        </w:rPr>
+        <w:t>Assume constant (correctable) lag is TP50(lag_µs): 10833 µs</w:t>
+      </w:r>
+      <w:r>
+        <w:br/>
+      </w:r>
+      <w:r>
+        <w:br/>
+      </w:r>
+      <w:r>
+        <w:rPr>
+          <w:rStyle w:val="VerbatimChar"/>
+        </w:rPr>
+        <w:t xml:space="preserve">         sn burstStartSN lag_µsec uncor</w:t>
+      </w:r>
+      <w:r>
+        <w:rPr>
+          <w:rStyle w:val="VerbatimChar"/>
+        </w:rPr>
+        <w:t>rected_lag_µsec V1_KPI V2_KPI</w:t>
+      </w:r>
+      <w:r>
+        <w:br/>
+      </w:r>
+      <w:r>
+        <w:rPr>
+          <w:rStyle w:val="VerbatimChar"/>
+        </w:rPr>
+        <w:t>1    270063       318582    10812                  -21      .      .</w:t>
+      </w:r>
+      <w:r>
+        <w:br/>
+      </w:r>
+      <w:r>
+        <w:rPr>
+          <w:rStyle w:val="VerbatimChar"/>
+        </w:rPr>
+        <w:t>2    342450       390970    10833                    0      .      .</w:t>
+      </w:r>
+      <w:r>
+        <w:br/>
+      </w:r>
+      <w:r>
+        <w:rPr>
+          <w:rStyle w:val="VerbatimChar"/>
+        </w:rPr>
+        <w:t>3    417978       466498    10833                    0      .      .</w:t>
+      </w:r>
+      <w:r>
+        <w:br/>
+      </w:r>
+      <w:r>
+        <w:rPr>
+          <w:rStyle w:val="VerbatimChar"/>
+        </w:rPr>
+        <w:t>4    490126       5</w:t>
+      </w:r>
+      <w:r>
+        <w:rPr>
+          <w:rStyle w:val="VerbatimChar"/>
+        </w:rPr>
+        <w:t>38647    10854                   21      .      .</w:t>
+      </w:r>
+      <w:r>
+        <w:br/>
+      </w:r>
+      <w:r>
+        <w:rPr>
+          <w:rStyle w:val="VerbatimChar"/>
+        </w:rPr>
+        <w:t>5    562898       611419    10854                   21      .      .</w:t>
+      </w:r>
+      <w:r>
+        <w:br/>
+      </w:r>
+      <w:r>
+        <w:rPr>
+          <w:rStyle w:val="VerbatimChar"/>
+        </w:rPr>
+        <w:t>6    633527       682048    10854                   21      .      .</w:t>
+      </w:r>
+      <w:r>
+        <w:br/>
+      </w:r>
+      <w:r>
+        <w:rPr>
+          <w:rStyle w:val="VerbatimChar"/>
+        </w:rPr>
+        <w:t>7    704039       752559    10833                    0      .      .</w:t>
+      </w:r>
+      <w:r>
+        <w:br/>
+      </w:r>
+      <w:r>
+        <w:rPr>
+          <w:rStyle w:val="VerbatimChar"/>
+        </w:rPr>
+        <w:t>8    777753       826272    10812                  -21      .      .</w:t>
+      </w:r>
+      <w:r>
+        <w:br/>
+      </w:r>
+      <w:r>
+        <w:rPr>
+          <w:rStyle w:val="VerbatimChar"/>
+        </w:rPr>
+        <w:t>9    848209       896730    10854                   21      .      .</w:t>
+      </w:r>
+      <w:r>
+        <w:br/>
+      </w:r>
+      <w:r>
+        <w:rPr>
+          <w:rStyle w:val="VerbatimChar"/>
+        </w:rPr>
+        <w:t>10   922589       971109    10833                    0      .      .</w:t>
+      </w:r>
+      <w:r>
+        <w:br/>
+      </w:r>
+      <w:r>
+        <w:rPr>
+          <w:rStyle w:val="VerbatimChar"/>
+        </w:rPr>
+        <w:t xml:space="preserve">11   996261      1044781    10833               </w:t>
+      </w:r>
+      <w:r>
+        <w:rPr>
+          <w:rStyle w:val="VerbatimChar"/>
+        </w:rPr>
+        <w:t xml:space="preserve">     0      .      .</w:t>
+      </w:r>
+      <w:r>
+        <w:br/>
+      </w:r>
+      <w:r>
+        <w:rPr>
+          <w:rStyle w:val="VerbatimChar"/>
+        </w:rPr>
+        <w:t>12  1071301      1119821    10833                    0      .      .</w:t>
+      </w:r>
+      <w:r>
+        <w:br/>
+      </w:r>
+      <w:r>
+        <w:rPr>
+          <w:rStyle w:val="VerbatimChar"/>
+        </w:rPr>
+        <w:t>13  1144239      1192759    10833                    0      .      .</w:t>
+      </w:r>
+      <w:r>
+        <w:br/>
+      </w:r>
+      <w:r>
+        <w:rPr>
+          <w:rStyle w:val="VerbatimChar"/>
+        </w:rPr>
+        <w:t>14  1217148      1265667    10812                  -21      .      .</w:t>
+      </w:r>
+      <w:r>
+        <w:br/>
+      </w:r>
+      <w:r>
+        <w:rPr>
+          <w:rStyle w:val="VerbatimChar"/>
+        </w:rPr>
+        <w:t xml:space="preserve">15  1289799      1338319    </w:t>
+      </w:r>
+      <w:r>
+        <w:rPr>
+          <w:rStyle w:val="VerbatimChar"/>
+        </w:rPr>
+        <w:t>10833                    0      .      .</w:t>
+      </w:r>
+      <w:r>
+        <w:br/>
+      </w:r>
+      <w:r>
+        <w:rPr>
+          <w:rStyle w:val="VerbatimChar"/>
+        </w:rPr>
+        <w:t>16  1360197      1408716    10812                  -21      .      .</w:t>
+      </w:r>
+      <w:r>
+        <w:br/>
+      </w:r>
+      <w:r>
+        <w:rPr>
+          <w:rStyle w:val="VerbatimChar"/>
+        </w:rPr>
+        <w:t>17  1434879      1483399    10833                    0      .      .</w:t>
+      </w:r>
+      <w:r>
+        <w:br/>
+      </w:r>
+      <w:r>
+        <w:rPr>
+          <w:rStyle w:val="VerbatimChar"/>
+        </w:rPr>
+        <w:t>18  1513971      1562492    10854                   21      .      .</w:t>
+      </w:r>
+      <w:r>
+        <w:br/>
+      </w:r>
+      <w:r>
+        <w:rPr>
+          <w:rStyle w:val="VerbatimChar"/>
+        </w:rPr>
+        <w:t>19  1585</w:t>
+      </w:r>
+      <w:r>
+        <w:rPr>
+          <w:rStyle w:val="VerbatimChar"/>
+        </w:rPr>
+        <w:t>860      1634379    10812                  -21      .      .</w:t>
+      </w:r>
+      <w:r>
+        <w:br/>
+      </w:r>
+      <w:r>
+        <w:rPr>
+          <w:rStyle w:val="VerbatimChar"/>
+        </w:rPr>
+        <w:t>20  1656020      1704540    10833                    0      .      .</w:t>
+      </w:r>
+      <w:r>
+        <w:br/>
+      </w:r>
+      <w:r>
+        <w:rPr>
+          <w:rStyle w:val="VerbatimChar"/>
+        </w:rPr>
+        <w:t>21  1738399      1786918    10812                  -21      .      .</w:t>
+      </w:r>
+      <w:r>
+        <w:br/>
+      </w:r>
+      <w:r>
+        <w:rPr>
+          <w:rStyle w:val="VerbatimChar"/>
+        </w:rPr>
+        <w:t xml:space="preserve">22  1817601      1866120    10812                  -21   </w:t>
+      </w:r>
+      <w:r>
+        <w:rPr>
+          <w:rStyle w:val="VerbatimChar"/>
+        </w:rPr>
+        <w:t xml:space="preserve">   .      .</w:t>
+      </w:r>
+      <w:r>
+        <w:br/>
+      </w:r>
+      <w:r>
+        <w:rPr>
+          <w:rStyle w:val="VerbatimChar"/>
+        </w:rPr>
+        <w:t>23  1894945      1943466    10854                   21      .      .</w:t>
+      </w:r>
+      <w:r>
+        <w:br/>
+      </w:r>
+      <w:r>
+        <w:rPr>
+          <w:rStyle w:val="VerbatimChar"/>
+        </w:rPr>
+        <w:t>24  1971952      2020470    10791                  -42      .      .</w:t>
+      </w:r>
+      <w:r>
+        <w:br/>
+      </w:r>
+      <w:r>
+        <w:rPr>
+          <w:rStyle w:val="VerbatimChar"/>
+        </w:rPr>
+        <w:t>25  2054896      2103415    10812                  -21      .      .</w:t>
+      </w:r>
+      <w:r>
+        <w:br/>
+      </w:r>
+      <w:r>
+        <w:rPr>
+          <w:rStyle w:val="VerbatimChar"/>
+        </w:rPr>
+        <w:t xml:space="preserve">26  2127338      2175859    10854    </w:t>
+      </w:r>
+      <w:r>
+        <w:rPr>
+          <w:rStyle w:val="VerbatimChar"/>
+        </w:rPr>
+        <w:t xml:space="preserve">               21      .      .</w:t>
+      </w:r>
+      <w:r>
+        <w:br/>
+      </w:r>
+      <w:r>
+        <w:rPr>
+          <w:rStyle w:val="VerbatimChar"/>
+        </w:rPr>
+        <w:t>27  2198798      2247318    10833                    0      .      .</w:t>
+      </w:r>
+      <w:r>
+        <w:br/>
+      </w:r>
+      <w:r>
+        <w:rPr>
+          <w:rStyle w:val="VerbatimChar"/>
+        </w:rPr>
+        <w:t>28  2269379      2317899    10833                    0      .      .</w:t>
+      </w:r>
+      <w:r>
+        <w:br/>
+      </w:r>
+      <w:r>
+        <w:rPr>
+          <w:rStyle w:val="VerbatimChar"/>
+        </w:rPr>
+        <w:t>29  2349492      2398012    10833                    0      .      .</w:t>
+      </w:r>
+      <w:r>
+        <w:br/>
+      </w:r>
+      <w:r>
+        <w:rPr>
+          <w:rStyle w:val="VerbatimChar"/>
+        </w:rPr>
+        <w:t xml:space="preserve">30  2428403      </w:t>
+      </w:r>
+      <w:r>
+        <w:rPr>
+          <w:rStyle w:val="VerbatimChar"/>
+        </w:rPr>
+        <w:t>2476921    10791                  -42      .      .</w:t>
+      </w:r>
+      <w:r>
+        <w:br/>
+      </w:r>
+      <w:r>
+        <w:rPr>
+          <w:rStyle w:val="VerbatimChar"/>
+        </w:rPr>
+        <w:lastRenderedPageBreak/>
+        <w:t>31  2510796      2559317    10854                   21      .      .</w:t>
+      </w:r>
+      <w:r>
+        <w:br/>
+      </w:r>
+      <w:r>
+        <w:rPr>
+          <w:rStyle w:val="VerbatimChar"/>
+        </w:rPr>
+        <w:t>32  2586493      2635012    10812                  -21      .      .</w:t>
+      </w:r>
+      <w:r>
+        <w:br/>
+      </w:r>
+      <w:r>
+        <w:rPr>
+          <w:rStyle w:val="VerbatimChar"/>
+        </w:rPr>
+        <w:t xml:space="preserve">33  2667981      2716501    10833                    0      .     </w:t>
+      </w:r>
+      <w:r>
+        <w:rPr>
+          <w:rStyle w:val="VerbatimChar"/>
+        </w:rPr>
+        <w:t xml:space="preserve"> .</w:t>
+      </w:r>
+      <w:r>
+        <w:br/>
+      </w:r>
+      <w:r>
+        <w:rPr>
+          <w:rStyle w:val="VerbatimChar"/>
+        </w:rPr>
+        <w:t>34  2741772      2790292    10833                    0      .      .</w:t>
+      </w:r>
+      <w:r>
+        <w:br/>
+      </w:r>
+      <w:r>
+        <w:rPr>
+          <w:rStyle w:val="VerbatimChar"/>
+        </w:rPr>
+        <w:t>35  2819846      2868366    10833                    0      .      .</w:t>
+      </w:r>
+      <w:r>
+        <w:br/>
+      </w:r>
+      <w:r>
+        <w:rPr>
+          <w:rStyle w:val="VerbatimChar"/>
+        </w:rPr>
+        <w:t>36  2890031      2938550    10812                  -21      .      .</w:t>
+      </w:r>
+      <w:r>
+        <w:br/>
+      </w:r>
+      <w:r>
+        <w:rPr>
+          <w:rStyle w:val="VerbatimChar"/>
+        </w:rPr>
+        <w:t xml:space="preserve">37  2964722      3013241    10812             </w:t>
+      </w:r>
+      <w:r>
+        <w:rPr>
+          <w:rStyle w:val="VerbatimChar"/>
+        </w:rPr>
+        <w:t xml:space="preserve">     -21      .      .</w:t>
+      </w:r>
+      <w:r>
+        <w:br/>
+      </w:r>
+      <w:r>
+        <w:rPr>
+          <w:rStyle w:val="VerbatimChar"/>
+        </w:rPr>
+        <w:t>38  3043587      3092106    10812                  -21      .      .</w:t>
+      </w:r>
+      <w:r>
+        <w:br/>
+      </w:r>
+      <w:r>
+        <w:rPr>
+          <w:rStyle w:val="VerbatimChar"/>
+        </w:rPr>
+        <w:t>39  3117720      3166239    10812                  -21      .      .</w:t>
+      </w:r>
+      <w:r>
+        <w:br/>
+      </w:r>
+      <w:r>
+        <w:rPr>
+          <w:rStyle w:val="VerbatimChar"/>
+        </w:rPr>
+        <w:t>40  3193116      3241637    10854                   21      .      .</w:t>
+      </w:r>
+      <w:r>
+        <w:br/>
+      </w:r>
+      <w:r>
+        <w:rPr>
+          <w:rStyle w:val="VerbatimChar"/>
+        </w:rPr>
+        <w:t xml:space="preserve">41  3276605      3325125  </w:t>
+      </w:r>
+      <w:r>
+        <w:rPr>
+          <w:rStyle w:val="VerbatimChar"/>
+        </w:rPr>
+        <w:t xml:space="preserve">  10833                    0      .      .</w:t>
+      </w:r>
+      <w:r>
+        <w:br/>
+      </w:r>
+      <w:r>
+        <w:rPr>
+          <w:rStyle w:val="VerbatimChar"/>
+        </w:rPr>
+        <w:t>42  3354681      3403202    10854                   21      .      .</w:t>
+      </w:r>
+      <w:r>
+        <w:br/>
+      </w:r>
+      <w:r>
+        <w:rPr>
+          <w:rStyle w:val="VerbatimChar"/>
+        </w:rPr>
+        <w:t>43  3435329      3483850    10854                   21      .      .</w:t>
+      </w:r>
+      <w:r>
+        <w:br/>
+      </w:r>
+      <w:r>
+        <w:rPr>
+          <w:rStyle w:val="VerbatimChar"/>
+        </w:rPr>
+        <w:t>44  3507593      3556113    10833                    0      .      .</w:t>
+      </w:r>
+      <w:r>
+        <w:br/>
+      </w:r>
+      <w:r>
+        <w:rPr>
+          <w:rStyle w:val="VerbatimChar"/>
+        </w:rPr>
+        <w:t>45  35</w:t>
+      </w:r>
+      <w:r>
+        <w:rPr>
+          <w:rStyle w:val="VerbatimChar"/>
+        </w:rPr>
+        <w:t>88809      3637329    10833                    0      .      .</w:t>
+      </w:r>
+      <w:r>
+        <w:br/>
+      </w:r>
+      <w:r>
+        <w:rPr>
+          <w:rStyle w:val="VerbatimChar"/>
+        </w:rPr>
+        <w:t>46  3672392      3720912    10833                    0      .      .</w:t>
+      </w:r>
+      <w:r>
+        <w:br/>
+      </w:r>
+      <w:r>
+        <w:rPr>
+          <w:rStyle w:val="VerbatimChar"/>
+        </w:rPr>
+        <w:t>47  3745325      3793844    10812                  -21      .      .</w:t>
+      </w:r>
+      <w:r>
+        <w:br/>
+      </w:r>
+      <w:r>
+        <w:rPr>
+          <w:rStyle w:val="VerbatimChar"/>
+        </w:rPr>
+        <w:t xml:space="preserve">48  3817105      3865625    10833                    0 </w:t>
+      </w:r>
+      <w:r>
+        <w:rPr>
+          <w:rStyle w:val="VerbatimChar"/>
+        </w:rPr>
+        <w:t xml:space="preserve">     .      .</w:t>
+      </w:r>
+      <w:r>
+        <w:br/>
+      </w:r>
+      <w:r>
+        <w:rPr>
+          <w:rStyle w:val="VerbatimChar"/>
+        </w:rPr>
+        <w:t>49  3895608      3944128    10833                    0      .      .</w:t>
+      </w:r>
+      <w:r>
+        <w:br/>
+      </w:r>
+      <w:r>
+        <w:rPr>
+          <w:rStyle w:val="VerbatimChar"/>
+        </w:rPr>
+        <w:t>50  3970700      4019220    10833                    0      .      .</w:t>
+      </w:r>
+      <w:r>
+        <w:br/>
+      </w:r>
+      <w:r>
+        <w:rPr>
+          <w:rStyle w:val="VerbatimChar"/>
+        </w:rPr>
+        <w:t>51  4042889      4091408    10812                  -21      .      .</w:t>
+      </w:r>
+      <w:r>
+        <w:br/>
+      </w:r>
+      <w:r>
+        <w:rPr>
+          <w:rStyle w:val="VerbatimChar"/>
+        </w:rPr>
+        <w:t xml:space="preserve">52  4119635      4168155    10833  </w:t>
+      </w:r>
+      <w:r>
+        <w:rPr>
+          <w:rStyle w:val="VerbatimChar"/>
+        </w:rPr>
+        <w:t xml:space="preserve">                  0      .      .</w:t>
+      </w:r>
+      <w:r>
+        <w:br/>
+      </w:r>
+      <w:r>
+        <w:rPr>
+          <w:rStyle w:val="VerbatimChar"/>
+        </w:rPr>
+        <w:t>53  4189749      4238269    10833                    0      .      .</w:t>
+      </w:r>
+      <w:r>
+        <w:br/>
+      </w:r>
+      <w:r>
+        <w:rPr>
+          <w:rStyle w:val="VerbatimChar"/>
+        </w:rPr>
+        <w:t>54  4269553      4318074    10854                   21      .      .</w:t>
+      </w:r>
+      <w:r>
+        <w:br/>
+      </w:r>
+      <w:r>
+        <w:rPr>
+          <w:rStyle w:val="VerbatimChar"/>
+        </w:rPr>
+        <w:t>55  4353562      4402081    10812                  -21      .      .</w:t>
+      </w:r>
+      <w:r>
+        <w:br/>
+      </w:r>
+      <w:r>
+        <w:rPr>
+          <w:rStyle w:val="VerbatimChar"/>
+        </w:rPr>
+        <w:t xml:space="preserve">56  4436844    </w:t>
+      </w:r>
+      <w:r>
+        <w:rPr>
+          <w:rStyle w:val="VerbatimChar"/>
+        </w:rPr>
+        <w:t xml:space="preserve">  4485364    10833                    0      .      .</w:t>
+      </w:r>
+      <w:r>
+        <w:br/>
+      </w:r>
+      <w:r>
+        <w:rPr>
+          <w:rStyle w:val="VerbatimChar"/>
+        </w:rPr>
+        <w:t>57  4519332      4567853    10854                   21      .      .</w:t>
+      </w:r>
+      <w:r>
+        <w:br/>
+      </w:r>
+      <w:r>
+        <w:rPr>
+          <w:rStyle w:val="VerbatimChar"/>
+        </w:rPr>
+        <w:t>58  4590680      4639200    10833                    0      .      .</w:t>
+      </w:r>
+      <w:r>
+        <w:br/>
+      </w:r>
+      <w:r>
+        <w:rPr>
+          <w:rStyle w:val="VerbatimChar"/>
+        </w:rPr>
+        <w:t>59  4674813      4723333    10833                    0      .      .</w:t>
+      </w:r>
+      <w:r>
+        <w:br/>
+      </w:r>
+      <w:r>
+        <w:rPr>
+          <w:rStyle w:val="VerbatimChar"/>
+        </w:rPr>
+        <w:t>60  4753280      4801800    10833                    0      .      .</w:t>
+      </w:r>
+      <w:r>
+        <w:br/>
+      </w:r>
+      <w:r>
+        <w:rPr>
+          <w:rStyle w:val="VerbatimChar"/>
+        </w:rPr>
+        <w:t>61  4833800      4882320    10833                    0      .      .</w:t>
+      </w:r>
+      <w:r>
+        <w:br/>
+      </w:r>
+      <w:r>
+        <w:rPr>
+          <w:rStyle w:val="VerbatimChar"/>
+        </w:rPr>
+        <w:t xml:space="preserve">62  4916213      4964731    10791                </w:t>
+      </w:r>
+      <w:r>
+        <w:rPr>
+          <w:rStyle w:val="VerbatimChar"/>
+        </w:rPr>
+        <w:t xml:space="preserve">  -42      .      .</w:t>
+      </w:r>
+      <w:r>
+        <w:br/>
+      </w:r>
+      <w:r>
+        <w:rPr>
+          <w:rStyle w:val="VerbatimChar"/>
+        </w:rPr>
+        <w:t>63  4986196      5034716    10833                    0      .      .</w:t>
+      </w:r>
+      <w:r>
+        <w:br/>
+      </w:r>
+      <w:r>
+        <w:rPr>
+          <w:rStyle w:val="VerbatimChar"/>
+        </w:rPr>
+        <w:t>64  5064058      5112576    10791                  -42      .      .</w:t>
+      </w:r>
+      <w:r>
+        <w:br/>
+      </w:r>
+      <w:r>
+        <w:rPr>
+          <w:rStyle w:val="VerbatimChar"/>
+        </w:rPr>
+        <w:t>65  5136124      5184643    10812                  -21      .      .</w:t>
+      </w:r>
+      <w:r>
+        <w:br/>
+      </w:r>
+      <w:r>
+        <w:rPr>
+          <w:rStyle w:val="VerbatimChar"/>
+        </w:rPr>
+        <w:t>66  5214464      5262983    1</w:t>
+      </w:r>
+      <w:r>
+        <w:rPr>
+          <w:rStyle w:val="VerbatimChar"/>
+        </w:rPr>
+        <w:t>0812                  -21      .      .</w:t>
+      </w:r>
+      <w:r>
+        <w:br/>
+      </w:r>
+      <w:r>
+        <w:rPr>
+          <w:rStyle w:val="VerbatimChar"/>
+        </w:rPr>
+        <w:t>67  5292741      5341261    10833                    0      .      .</w:t>
+      </w:r>
+      <w:r>
+        <w:br/>
+      </w:r>
+      <w:r>
+        <w:rPr>
+          <w:rStyle w:val="VerbatimChar"/>
+        </w:rPr>
+        <w:t>68  5369734      5418254    10833                    0      .      .</w:t>
+      </w:r>
+      <w:r>
+        <w:br/>
+      </w:r>
+      <w:r>
+        <w:rPr>
+          <w:rStyle w:val="VerbatimChar"/>
+        </w:rPr>
+        <w:t>69  5442764      5491282    10791                  -42      .      .</w:t>
+      </w:r>
+      <w:r>
+        <w:br/>
+      </w:r>
+      <w:r>
+        <w:rPr>
+          <w:rStyle w:val="VerbatimChar"/>
+        </w:rPr>
+        <w:t>70  55253</w:t>
+      </w:r>
+      <w:r>
+        <w:rPr>
+          <w:rStyle w:val="VerbatimChar"/>
+        </w:rPr>
+        <w:t>99      5573919    10833                    0      .      .</w:t>
+      </w:r>
+      <w:r>
+        <w:br/>
+      </w:r>
+      <w:r>
+        <w:rPr>
+          <w:rStyle w:val="VerbatimChar"/>
+        </w:rPr>
+        <w:t>71  5608015      5656534    10812                  -21      .      .</w:t>
+      </w:r>
+      <w:r>
+        <w:br/>
+      </w:r>
+      <w:r>
+        <w:rPr>
+          <w:rStyle w:val="VerbatimChar"/>
+        </w:rPr>
+        <w:t>72  5680400      5728921    10854                   21      .      .</w:t>
+      </w:r>
+      <w:r>
+        <w:br/>
+      </w:r>
+      <w:r>
+        <w:rPr>
+          <w:rStyle w:val="VerbatimChar"/>
+        </w:rPr>
+        <w:t xml:space="preserve">73  5756958      5805477    10812                  -21    </w:t>
+      </w:r>
+      <w:r>
+        <w:rPr>
+          <w:rStyle w:val="VerbatimChar"/>
+        </w:rPr>
+        <w:t xml:space="preserve">  .      .</w:t>
+      </w:r>
+      <w:r>
+        <w:br/>
+      </w:r>
+      <w:r>
+        <w:rPr>
+          <w:rStyle w:val="VerbatimChar"/>
+        </w:rPr>
+        <w:t>74  5836088      5884609    10854                   21      .      .</w:t>
+      </w:r>
+      <w:r>
+        <w:br/>
+      </w:r>
+      <w:r>
+        <w:rPr>
+          <w:rStyle w:val="VerbatimChar"/>
+        </w:rPr>
+        <w:t>75  5910992      5959513    10854                   21      .      .</w:t>
+      </w:r>
+      <w:r>
+        <w:br/>
+      </w:r>
+      <w:r>
+        <w:rPr>
+          <w:rStyle w:val="VerbatimChar"/>
+        </w:rPr>
+        <w:t>76  5984592      6033112    10833                    0      .      .</w:t>
+      </w:r>
+      <w:r>
+        <w:br/>
+      </w:r>
+      <w:r>
+        <w:rPr>
+          <w:rStyle w:val="VerbatimChar"/>
+        </w:rPr>
+        <w:t xml:space="preserve">77  6063103      6111622    10812     </w:t>
+      </w:r>
+      <w:r>
+        <w:rPr>
+          <w:rStyle w:val="VerbatimChar"/>
+        </w:rPr>
+        <w:t xml:space="preserve">             -21      .      .</w:t>
+      </w:r>
+      <w:r>
+        <w:br/>
+      </w:r>
+      <w:r>
+        <w:rPr>
+          <w:rStyle w:val="VerbatimChar"/>
+        </w:rPr>
+        <w:t>78  6141204      6189724    10833                    0      .      .</w:t>
+      </w:r>
+      <w:r>
+        <w:br/>
+      </w:r>
+      <w:r>
+        <w:rPr>
+          <w:rStyle w:val="VerbatimChar"/>
+        </w:rPr>
+        <w:t>79  6217716      6266236    10833                    0      .      .</w:t>
+      </w:r>
+      <w:r>
+        <w:br/>
+      </w:r>
+      <w:r>
+        <w:rPr>
+          <w:rStyle w:val="VerbatimChar"/>
+        </w:rPr>
+        <w:t>80  6290621      6339141    10833                    0      .      .</w:t>
+      </w:r>
+      <w:r>
+        <w:br/>
+      </w:r>
+      <w:r>
+        <w:rPr>
+          <w:rStyle w:val="VerbatimChar"/>
+        </w:rPr>
+        <w:lastRenderedPageBreak/>
+        <w:t>81  6374058      6</w:t>
+      </w:r>
+      <w:r>
+        <w:rPr>
+          <w:rStyle w:val="VerbatimChar"/>
+        </w:rPr>
+        <w:t>422578    10833                    0      .      .</w:t>
+      </w:r>
+      <w:r>
+        <w:br/>
+      </w:r>
+      <w:r>
+        <w:rPr>
+          <w:rStyle w:val="VerbatimChar"/>
+        </w:rPr>
+        <w:t>82  6452161      6500682    10854                   21      .      .</w:t>
+      </w:r>
+      <w:r>
+        <w:br/>
+      </w:r>
+      <w:r>
+        <w:rPr>
+          <w:rStyle w:val="VerbatimChar"/>
+        </w:rPr>
+        <w:t>83  6532046      6580567    10854                   21      .      .</w:t>
+      </w:r>
+      <w:r>
+        <w:br/>
+      </w:r>
+      <w:r>
+        <w:rPr>
+          <w:rStyle w:val="VerbatimChar"/>
+        </w:rPr>
+        <w:t xml:space="preserve">84  6615844      6664365    10854                   21      .      </w:t>
+      </w:r>
+      <w:r>
+        <w:rPr>
+          <w:rStyle w:val="VerbatimChar"/>
+        </w:rPr>
+        <w:t>.</w:t>
+      </w:r>
+      <w:r>
+        <w:br/>
+      </w:r>
+      <w:r>
+        <w:rPr>
+          <w:rStyle w:val="VerbatimChar"/>
+        </w:rPr>
+        <w:t>85  6689546      6738066    10833                    0      .      .</w:t>
+      </w:r>
+      <w:r>
+        <w:br/>
+      </w:r>
+      <w:r>
+        <w:rPr>
+          <w:rStyle w:val="VerbatimChar"/>
+        </w:rPr>
+        <w:t>86  6769327      6817847    10833                    0      .      .</w:t>
+      </w:r>
+      <w:r>
+        <w:br/>
+      </w:r>
+      <w:r>
+        <w:rPr>
+          <w:rStyle w:val="VerbatimChar"/>
+        </w:rPr>
+        <w:t>87  6852255      6900775    10833                    0      .      .</w:t>
+      </w:r>
+      <w:r>
+        <w:br/>
+      </w:r>
+      <w:r>
+        <w:rPr>
+          <w:rStyle w:val="VerbatimChar"/>
+        </w:rPr>
+        <w:t xml:space="preserve">88  6924345      6972864    10812              </w:t>
+      </w:r>
+      <w:r>
+        <w:rPr>
+          <w:rStyle w:val="VerbatimChar"/>
+        </w:rPr>
+        <w:t xml:space="preserve">    -21      .      .</w:t>
+      </w:r>
+      <w:r>
+        <w:br/>
+      </w:r>
+      <w:r>
+        <w:rPr>
+          <w:rStyle w:val="VerbatimChar"/>
+        </w:rPr>
+        <w:t>89  7005724      7054244    10833                    0      .      .</w:t>
+      </w:r>
+      <w:r>
+        <w:br/>
+      </w:r>
+      <w:r>
+        <w:rPr>
+          <w:rStyle w:val="VerbatimChar"/>
+        </w:rPr>
+        <w:t>90  7088655      7137174    10812                  -21      .      .</w:t>
+      </w:r>
+      <w:r>
+        <w:br/>
+      </w:r>
+      <w:r>
+        <w:rPr>
+          <w:rStyle w:val="VerbatimChar"/>
+        </w:rPr>
+        <w:t>91  7169399      7217919    10833                    0      .      .</w:t>
+      </w:r>
+      <w:r>
+        <w:br/>
+      </w:r>
+      <w:r>
+        <w:rPr>
+          <w:rStyle w:val="VerbatimChar"/>
+        </w:rPr>
+        <w:t xml:space="preserve">92  7247150      7295670   </w:t>
+      </w:r>
+      <w:r>
+        <w:rPr>
+          <w:rStyle w:val="VerbatimChar"/>
+        </w:rPr>
+        <w:t xml:space="preserve"> 10833                    0      .      .</w:t>
+      </w:r>
+      <w:r>
+        <w:br/>
+      </w:r>
+      <w:r>
+        <w:rPr>
+          <w:rStyle w:val="VerbatimChar"/>
+        </w:rPr>
+        <w:t>93  7328346      7376867    10854                   21      .      .</w:t>
+      </w:r>
+      <w:r>
+        <w:br/>
+      </w:r>
+      <w:r>
+        <w:rPr>
+          <w:rStyle w:val="VerbatimChar"/>
+        </w:rPr>
+        <w:t>94  7409384      7457904    10833                    0      .      .</w:t>
+      </w:r>
+      <w:r>
+        <w:br/>
+      </w:r>
+      <w:r>
+        <w:rPr>
+          <w:rStyle w:val="VerbatimChar"/>
+        </w:rPr>
+        <w:t>95  7480872      7529392    10833                    0      .      .</w:t>
+      </w:r>
+      <w:r>
+        <w:br/>
+      </w:r>
+      <w:r>
+        <w:rPr>
+          <w:rStyle w:val="VerbatimChar"/>
+        </w:rPr>
+        <w:t>96  756</w:t>
+      </w:r>
+      <w:r>
+        <w:rPr>
+          <w:rStyle w:val="VerbatimChar"/>
+        </w:rPr>
+        <w:t>4396      7612916    10833                    0      .      .</w:t>
+      </w:r>
+      <w:r>
+        <w:br/>
+      </w:r>
+      <w:r>
+        <w:rPr>
+          <w:rStyle w:val="VerbatimChar"/>
+        </w:rPr>
+        <w:t>97  7639637      7688157    10833                    0      .      .</w:t>
+      </w:r>
+      <w:r>
+        <w:br/>
+      </w:r>
+      <w:r>
+        <w:rPr>
+          <w:rStyle w:val="VerbatimChar"/>
+        </w:rPr>
+        <w:t>98  7719667      7768189    10874                   41      .      .</w:t>
+      </w:r>
+      <w:r>
+        <w:br/>
+      </w:r>
+      <w:r>
+        <w:rPr>
+          <w:rStyle w:val="VerbatimChar"/>
+        </w:rPr>
+        <w:t xml:space="preserve">99  7796030      7844550    10833                    0  </w:t>
+      </w:r>
+      <w:r>
+        <w:rPr>
+          <w:rStyle w:val="VerbatimChar"/>
+        </w:rPr>
+        <w:t xml:space="preserve">    .      .</w:t>
+      </w:r>
+      <w:r>
+        <w:br/>
+      </w:r>
+      <w:r>
+        <w:rPr>
+          <w:rStyle w:val="VerbatimChar"/>
+        </w:rPr>
+        <w:t>100 7874567      7923086    10812                  -21      .      .</w:t>
+      </w:r>
+      <w:r>
+        <w:br/>
+      </w:r>
+      <w:r>
+        <w:rPr>
+          <w:rStyle w:val="VerbatimChar"/>
+        </w:rPr>
+        <w:t>101 7953084      8001603    10812                  -21      .      .</w:t>
+      </w:r>
+      <w:r>
+        <w:br/>
+      </w:r>
+      <w:r>
+        <w:rPr>
+          <w:rStyle w:val="VerbatimChar"/>
+        </w:rPr>
+        <w:t>102 8027900      8076420    10833                    0      .      .</w:t>
+      </w:r>
+      <w:r>
+        <w:br/>
+      </w:r>
+      <w:r>
+        <w:rPr>
+          <w:rStyle w:val="VerbatimChar"/>
+        </w:rPr>
+        <w:t xml:space="preserve">103 8109059      8157580    10854   </w:t>
+      </w:r>
+      <w:r>
+        <w:rPr>
+          <w:rStyle w:val="VerbatimChar"/>
+        </w:rPr>
+        <w:t xml:space="preserve">                21      .      .</w:t>
+      </w:r>
+      <w:r>
+        <w:br/>
+      </w:r>
+      <w:r>
+        <w:rPr>
+          <w:rStyle w:val="VerbatimChar"/>
+        </w:rPr>
+        <w:t>104 8179984      8228504    10833                    0      .      .</w:t>
+      </w:r>
+      <w:r>
+        <w:br/>
+      </w:r>
+      <w:r>
+        <w:rPr>
+          <w:rStyle w:val="VerbatimChar"/>
+        </w:rPr>
+        <w:t>105 8249785      8298305    10833                    0      .      .</w:t>
+      </w:r>
+      <w:r>
+        <w:br/>
+      </w:r>
+      <w:r>
+        <w:rPr>
+          <w:rStyle w:val="VerbatimChar"/>
+        </w:rPr>
+        <w:t>106 8321731      8370250    10812                  -21      .      .</w:t>
+      </w:r>
+      <w:r>
+        <w:br/>
+      </w:r>
+      <w:r>
+        <w:rPr>
+          <w:rStyle w:val="VerbatimChar"/>
+        </w:rPr>
+        <w:t>107 8396501      8445022    10854                   21      .      .</w:t>
+      </w:r>
+      <w:r>
+        <w:br/>
+      </w:r>
+      <w:r>
+        <w:rPr>
+          <w:rStyle w:val="VerbatimChar"/>
+        </w:rPr>
+        <w:t>108 8475078      8523598    10833                    0      .      .</w:t>
+      </w:r>
+      <w:r>
+        <w:br/>
+      </w:r>
+      <w:r>
+        <w:rPr>
+          <w:rStyle w:val="VerbatimChar"/>
+        </w:rPr>
+        <w:t>109 8555345      8603865    10833                    0      .      .</w:t>
+      </w:r>
+      <w:r>
+        <w:br/>
+      </w:r>
+      <w:r>
+        <w:rPr>
+          <w:rStyle w:val="VerbatimChar"/>
+        </w:rPr>
+        <w:t xml:space="preserve">110 8636006      8684526    10833                </w:t>
+      </w:r>
+      <w:r>
+        <w:rPr>
+          <w:rStyle w:val="VerbatimChar"/>
+        </w:rPr>
+        <w:t xml:space="preserve">    0      .      .</w:t>
+      </w:r>
+      <w:r>
+        <w:br/>
+      </w:r>
+      <w:r>
+        <w:rPr>
+          <w:rStyle w:val="VerbatimChar"/>
+        </w:rPr>
+        <w:t>111 8717709      8766230    10854                   21      .      .</w:t>
+      </w:r>
+      <w:r>
+        <w:br/>
+      </w:r>
+      <w:r>
+        <w:rPr>
+          <w:rStyle w:val="VerbatimChar"/>
+        </w:rPr>
+        <w:t>112 8797246      8845765    10812                  -21      .      .</w:t>
+      </w:r>
+      <w:r>
+        <w:br/>
+      </w:r>
+      <w:r>
+        <w:rPr>
+          <w:rStyle w:val="VerbatimChar"/>
+        </w:rPr>
+        <w:t>113 8871838      8920359    10854                   21      .      .</w:t>
+      </w:r>
+      <w:r>
+        <w:br/>
+      </w:r>
+      <w:r>
+        <w:rPr>
+          <w:rStyle w:val="VerbatimChar"/>
+        </w:rPr>
+        <w:t>114 8949291      8997812    1</w:t>
+      </w:r>
+      <w:r>
+        <w:rPr>
+          <w:rStyle w:val="VerbatimChar"/>
+        </w:rPr>
+        <w:t>0854                   21      .      .</w:t>
+      </w:r>
+      <w:r>
+        <w:br/>
+      </w:r>
+      <w:r>
+        <w:rPr>
+          <w:rStyle w:val="VerbatimChar"/>
+        </w:rPr>
+        <w:t>115 9028445      9076965    10833                    0      .      .</w:t>
+      </w:r>
+      <w:r>
+        <w:br/>
+      </w:r>
+      <w:r>
+        <w:rPr>
+          <w:rStyle w:val="VerbatimChar"/>
+        </w:rPr>
+        <w:t>116 9107017      9155535    10791                  -42      .      .</w:t>
+      </w:r>
+      <w:r>
+        <w:br/>
+      </w:r>
+      <w:r>
+        <w:rPr>
+          <w:rStyle w:val="VerbatimChar"/>
+        </w:rPr>
+        <w:t>117 9180069      9228589    10833                    0      .      .</w:t>
+      </w:r>
+      <w:r>
+        <w:br/>
+      </w:r>
+      <w:r>
+        <w:rPr>
+          <w:rStyle w:val="VerbatimChar"/>
+        </w:rPr>
+        <w:t>118 92580</w:t>
+      </w:r>
+      <w:r>
+        <w:rPr>
+          <w:rStyle w:val="VerbatimChar"/>
+        </w:rPr>
+        <w:t>16      9306536    10833                    0      .      .</w:t>
+      </w:r>
+      <w:r>
+        <w:br/>
+      </w:r>
+      <w:r>
+        <w:rPr>
+          <w:rStyle w:val="VerbatimChar"/>
+        </w:rPr>
+        <w:t>119 9338911      9387431    10833                    0      .      .</w:t>
+      </w:r>
+      <w:r>
+        <w:br/>
+      </w:r>
+      <w:r>
+        <w:rPr>
+          <w:rStyle w:val="VerbatimChar"/>
+        </w:rPr>
+        <w:t>120 9409193      9457713    10833                    0      .      .</w:t>
+      </w:r>
+      <w:r>
+        <w:br/>
+      </w:r>
+      <w:r>
+        <w:rPr>
+          <w:rStyle w:val="VerbatimChar"/>
+        </w:rPr>
+        <w:t xml:space="preserve">121 9485907      9534428    10854                   21    </w:t>
+      </w:r>
+      <w:r>
+        <w:rPr>
+          <w:rStyle w:val="VerbatimChar"/>
+        </w:rPr>
+        <w:t xml:space="preserve">  .      .</w:t>
+      </w:r>
+    </w:p>
+    <w:p>
+      <w:pPr>
+        <w:pStyle w:val="Heading4"/>
+      </w:pPr>
+      <w:bookmarkStart w:id="17" w:name="graphics-1"/>
+      <w:bookmarkEnd w:id="17"/>
+      <w:r>
+        <w:lastRenderedPageBreak/>
+        <w:t>Graphics</w:t>
+      </w:r>
+    </w:p>
+    <w:p>
+      <w:pPr>
+        <w:pStyle w:val="FigurewithCaption"/>
+      </w:pPr>
+      <w:r>
+        <w:rPr>
+          <w:noProof/>
+        </w:rPr>
+        <w:drawing>
+          <wp:inline distT="0" distB="0" distL="0" distR="0">
+            <wp:extent cx="5334000" cy="4167187"/>
+            <wp:effectExtent l="0" t="0" r="0" b="0"/>
+            <wp:docPr id="10" name="Picture"/>
+            <wp:cNvGraphicFramePr/>
+            <a:graphic xmlns:a="http://schemas.openxmlformats.org/drawingml/2006/main">
+              <a:graphicData uri="http://schemas.openxmlformats.org/drawingml/2006/picture">
+                <pic:pic xmlns:pic="http://schemas.openxmlformats.org/drawingml/2006/picture">
+                  <pic:nvPicPr>
+                    <pic:cNvPr id="0" name="Picture" descr="testresults_dmix/i.MX7D_20180530T215524Z/hist_i.MX7D.png"/>
+                    <pic:cNvPicPr>
+                      <a:picLocks noChangeAspect="1" noChangeArrowheads="1"/>
+                    </pic:cNvPicPr>
+                  </pic:nvPicPr>
+                  <pic:blipFill>
+                    <a:blip r:embed="rId19"/>
+                    <a:stretch>
+                      <a:fillRect/>
+                    </a:stretch>
+                  </pic:blipFill>
+                  <pic:spPr bwMode="auto">
+                    <a:xfrm>
+                      <a:off x="0" y="0"/>
+                      <a:ext cx="5334000" cy="4167187"/>
+                    </a:xfrm>
+                    <a:prstGeom prst="rect">
+                      <a:avLst/>
+                    </a:prstGeom>
+                    <a:noFill/>
+                    <a:ln w="9525">
+                      <a:noFill/>
+                      <a:headEnd/>
+                      <a:tailEnd/>
+                    </a:ln>
+                  </pic:spPr>
+                </pic:pic>
+              </a:graphicData>
+            </a:graphic>
+          </wp:inline>
+        </w:drawing>
+      </w:r>
+    </w:p>
+    <w:p>
+      <w:pPr>
+        <w:pStyle w:val="ImageCaption"/>
+      </w:pPr>
+      <w:r>
+        <w:t>histogram of audio placement inaccuracy for dmix</w:t>
+      </w:r>
+    </w:p>
+    <w:p>
+      <w:pPr>
+        <w:pStyle w:val="FigurewithCaption"/>
+      </w:pPr>
+      <w:r>
+        <w:rPr>
+          <w:noProof/>
+        </w:rPr>
+        <w:lastRenderedPageBreak/>
+        <w:drawing>
+          <wp:inline distT="0" distB="0" distL="0" distR="0">
+            <wp:extent cx="5334000" cy="4167187"/>
+            <wp:effectExtent l="0" t="0" r="0" b="0"/>
+            <wp:docPr id="11" name="Picture"/>
+            <wp:cNvGraphicFramePr/>
+            <a:graphic xmlns:a="http://schemas.openxmlformats.org/drawingml/2006/main">
+              <a:graphicData uri="http://schemas.openxmlformats.org/drawingml/2006/picture">
+                <pic:pic xmlns:pic="http://schemas.openxmlformats.org/drawingml/2006/picture">
+                  <pic:nvPicPr>
+                    <pic:cNvPr id="0" name="Picture" descr="testresults_dmix/i.MX7D_20180530T215524Z/VsTime_i.MX7D.png"/>
+                    <pic:cNvPicPr>
+                      <a:picLocks noChangeAspect="1" noChangeArrowheads="1"/>
+                    </pic:cNvPicPr>
+                  </pic:nvPicPr>
+                  <pic:blipFill>
+                    <a:blip r:embed="rId20"/>
+                    <a:stretch>
+                      <a:fillRect/>
+                    </a:stretch>
+                  </pic:blipFill>
+                  <pic:spPr bwMode="auto">
+                    <a:xfrm>
+                      <a:off x="0" y="0"/>
+                      <a:ext cx="5334000" cy="4167187"/>
+                    </a:xfrm>
+                    <a:prstGeom prst="rect">
+                      <a:avLst/>
+                    </a:prstGeom>
+                    <a:noFill/>
+                    <a:ln w="9525">
+                      <a:noFill/>
+                      <a:headEnd/>
+                      <a:tailEnd/>
+                    </a:ln>
+                  </pic:spPr>
+                </pic:pic>
+              </a:graphicData>
+            </a:graphic>
+          </wp:inline>
+        </w:drawing>
+      </w:r>
+    </w:p>
+    <w:p>
+      <w:pPr>
+        <w:pStyle w:val="ImageCaption"/>
+      </w:pPr>
+      <w:r>
+        <w:t>audio placement inaccuracy vs Time for dmix</w:t>
+      </w:r>
+    </w:p>
+    <w:p>
       <w:r>
         <w:pict>
           <v:rect id="_x0000_i1030" style="width:0;height:1.5pt" o:hralign="center" o:hrstd="t" o:hr="t"/>
@@ -3099,8 +5135,8 @@
       <w:pPr>
         <w:pStyle w:val="Heading2"/>
       </w:pPr>
-      <w:bookmarkStart w:id="15" w:name="test-6-audio-distribution"/>
-      <w:bookmarkEnd w:id="15"/>
+      <w:bookmarkStart w:id="18" w:name="test-6-audio-distribution"/>
+      <w:bookmarkEnd w:id="18"/>
       <w:r>
         <w:lastRenderedPageBreak/>
         <w:t>TEST 6: AUDIO DISTRIBUTION</w:t>
@@ -3110,8 +5146,8 @@
       <w:pPr>
         <w:pStyle w:val="Heading3"/>
       </w:pPr>
-      <w:bookmarkStart w:id="16" w:name="results-4"/>
-      <w:bookmarkEnd w:id="16"/>
+      <w:bookmarkStart w:id="19" w:name="results-4"/>
+      <w:bookmarkEnd w:id="19"/>
       <w:r>
         <w:t>Results</w:t>
       </w:r>
@@ -3134,8 +5170,8 @@
       <w:pPr>
         <w:pStyle w:val="Heading3"/>
       </w:pPr>
-      <w:bookmarkStart w:id="17" w:name="sample-output-evidence-1"/>
-      <w:bookmarkEnd w:id="17"/>
+      <w:bookmarkStart w:id="20" w:name="sample-output-evidence-1"/>
+      <w:bookmarkEnd w:id="20"/>
       <w:r>
         <w:t>Sample Output Evidence</w:t>
       </w:r>
@@ -3155,6 +5191,8 @@
       <w:pPr>
         <w:pStyle w:val="SourceCode"/>
       </w:pPr>
+      <w:bookmarkStart w:id="21" w:name="_GoBack"/>
+      <w:bookmarkEnd w:id="21"/>
       <w:r>
         <w:rPr>
           <w:rStyle w:val="VerbatimChar"/>
@@ -3189,7 +5227,13 @@
         <w:rPr>
           <w:rStyle w:val="VerbatimChar"/>
         </w:rPr>
-        <w:t>Note: Google Test filter = AudioDistribution.Master</w:t>
+        <w:t>Note: Google Test filt</w:t>
+      </w:r>
+      <w:r>
+        <w:rPr>
+          <w:rStyle w:val="VerbatimChar"/>
+        </w:rPr>
+        <w:t>er = AudioDistribution.Master</w:t>
       </w:r>
       <w:r>
         <w:br/>
@@ -3252,7 +5296,13 @@
         <w:rPr>
           <w:rStyle w:val="VerbatimChar"/>
         </w:rPr>
-        <w:t>Slave #0: 192.168.1.126</w:t>
+        <w:t>Slave</w:t>
+      </w:r>
+      <w:r>
+        <w:rPr>
+          <w:rStyle w:val="VerbatimChar"/>
+        </w:rPr>
+        <w:t xml:space="preserve"> #0: 192.168.1.126</w:t>
       </w:r>
       <w:r>
         <w:br/>
@@ -3309,7 +5359,13 @@
         <w:rPr>
           <w:rStyle w:val="VerbatimChar"/>
         </w:rPr>
-        <w:t>[----------] Global test environment tear-down</w:t>
+        <w:t>[----</w:t>
+      </w:r>
+      <w:r>
+        <w:rPr>
+          <w:rStyle w:val="VerbatimChar"/>
+        </w:rPr>
+        <w:t>------] Global test environment tear-down</w:t>
       </w:r>
       <w:r>
         <w:br/>
@@ -3406,7 +5462,13 @@
         <w:rPr>
           <w:rStyle w:val="VerbatimChar"/>
         </w:rPr>
-        <w:t>[----------] 1 test from AudioDistribution</w:t>
+        <w:t>[</w:t>
+      </w:r>
+      <w:r>
+        <w:rPr>
+          <w:rStyle w:val="VerbatimChar"/>
+        </w:rPr>
+        <w:t>----------] 1 test from AudioDistribution</w:t>
       </w:r>
       <w:r>
         <w:br/>
@@ -3470,7 +5532,13 @@
         <w:rPr>
           <w:rStyle w:val="VerbatimChar"/>
         </w:rPr>
-        <w:t>31.097,31.097,0.000</w:t>
+        <w:t>31.09</w:t>
+      </w:r>
+      <w:r>
+        <w:rPr>
+          <w:rStyle w:val="VerbatimChar"/>
+        </w:rPr>
+        <w:t>7,31.097,0.000</w:t>
       </w:r>
       <w:r>
         <w:br/>
@@ -3569,7 +5637,13 @@
         <w:rPr>
           <w:rStyle w:val="VerbatimChar"/>
         </w:rPr>
-        <w:t>[       OK ] AudioDistribution.Slave (30040 ms)</w:t>
+        <w:t>[       OK ] AudioDistribu</w:t>
+      </w:r>
+      <w:r>
+        <w:rPr>
+          <w:rStyle w:val="VerbatimChar"/>
+        </w:rPr>
+        <w:t>tion.Slave (30040 ms)</w:t>
       </w:r>
       <w:r>
         <w:br/>
@@ -3674,9 +5748,9 @@
 <file path=word/numbering.xml><?xml version="1.0" encoding="utf-8"?>
 <w:numbering xmlns:wpc="http://schemas.microsoft.com/office/word/2010/wordprocessingCanvas" xmlns:cx="http://schemas.microsoft.com/office/drawing/2014/chartex" xmlns:cx1="http://schemas.microsoft.com/office/drawing/2015/9/8/chartex" xmlns:cx2="http://schemas.microsoft.com/office/drawing/2015/10/21/chartex" xmlns:cx3="http://schemas.microsoft.com/office/drawing/2016/5/9/chartex" xmlns:cx4="http://schemas.microsoft.com/office/drawing/2016/5/10/chartex" xmlns:cx5="http://schemas.microsoft.com/office/drawing/2016/5/11/chartex" xmlns:cx6="http://schemas.microsoft.com/office/drawing/2016/5/12/chartex" xmlns:cx7="http://schemas.microsoft.com/office/drawing/2016/5/13/chartex" xmlns:cx8="http://schemas.microsoft.com/office/drawing/2016/5/14/chartex" xmlns:mc="http://schemas.openxmlformats.org/markup-compatibility/2006" xmlns:aink="http://schemas.microsoft.com/office/drawing/2016/ink" xmlns:am3d="http://schemas.microsoft.com/office/drawing/2017/model3d" xmlns:o="urn:schemas-microsoft-com:office:office" xmlns:r="http://schemas.openxmlformats.org/officeDocument/2006/relationships" xmlns:m="http://schemas.openxmlformats.org/officeDocument/2006/math" xmlns:v="urn:schemas-microsoft-com:vml" xmlns:wp14="http://schemas.microsoft.com/office/word/2010/wordprocessingDrawing" xmlns:wp="http://schemas.openxmlformats.org/drawingml/2006/wordprocessingDrawing" xmlns:w10="urn:schemas-microsoft-com:office:word" xmlns:w="http://schemas.openxmlformats.org/wordprocessingml/2006/main" xmlns:w14="http://schemas.microsoft.com/office/word/2010/wordml" xmlns:w15="http://schemas.microsoft.com/office/word/2012/wordml" xmlns:w16cid="http://schemas.microsoft.com/office/word/2016/wordml/cid" xmlns:w16se="http://schemas.microsoft.com/office/word/2015/wordml/symex" xmlns:wpg="http://schemas.microsoft.com/office/word/2010/wordprocessingGroup" xmlns:wpi="http://schemas.microsoft.com/office/word/2010/wordprocessingInk" xmlns:wne="http://schemas.microsoft.com/office/word/2006/wordml" xmlns:wps="http://schemas.microsoft.com/office/word/2010/wordprocessingShape" mc:Ignorable="w14 w15 w16se w16cid wp14">
   <w:abstractNum w:abstractNumId="0" w15:restartNumberingAfterBreak="0">
-    <w:nsid w:val="E17F69BA"/>
+    <w:nsid w:val="B1D126AE"/>
     <w:multiLevelType w:val="multilevel"/>
-    <w:tmpl w:val="C8E6D1BA"/>
+    <w:tmpl w:val="DD407F9A"/>
     <w:lvl w:ilvl="0">
       <w:numFmt w:val="bullet"/>
       <w:lvlText w:val=" "/>
@@ -3766,9 +5840,9 @@
     </w:lvl>
   </w:abstractNum>
   <w:abstractNum w:abstractNumId="1" w15:restartNumberingAfterBreak="0">
-    <w:nsid w:val="7B6FF810"/>
+    <w:nsid w:val="E17F69BA"/>
     <w:multiLevelType w:val="multilevel"/>
-    <w:tmpl w:val="79AE66E6"/>
+    <w:tmpl w:val="EC9222EA"/>
     <w:lvl w:ilvl="0">
       <w:numFmt w:val="bullet"/>
       <w:lvlText w:val=" "/>
@@ -3858,10 +5932,10 @@
     </w:lvl>
   </w:abstractNum>
   <w:num w:numId="1">
-    <w:abstractNumId w:val="0"/>
+    <w:abstractNumId w:val="1"/>
   </w:num>
   <w:num w:numId="2">
-    <w:abstractNumId w:val="1"/>
+    <w:abstractNumId w:val="0"/>
   </w:num>
 </w:numbering>
 </file>
@@ -4021,13 +6095,6 @@
     <w:lsdException w:name="Light Shading"/>
     <w:lsdException w:name="Light List"/>
     <w:lsdException w:name="Light Grid"/>
-    <w:lsdException w:name="Medium Shading 1"/>
-    <w:lsdException w:name="Medium Shading 2"/>
-    <w:lsdException w:name="Medium List 1"/>
-    <w:lsdException w:name="Medium List 2"/>
-    <w:lsdException w:name="Medium Grid 1"/>
-    <w:lsdException w:name="Medium Grid 2"/>
-    <w:lsdException w:name="Medium Grid 3"/>
     <w:lsdException w:name="Dark List"/>
     <w:lsdException w:name="Colorful Shading"/>
     <w:lsdException w:name="Colorful List"/>

</xml_diff>